<commit_message>
feito a documentação do arquivo chamado "portal de acesso", somente a parte de login e senha.
</commit_message>
<xml_diff>
--- a/documentação/modelagem/modelo do portal de acesso/documentação da modelagem do portal de acesso.docx
+++ b/documentação/modelagem/modelo do portal de acesso/documentação da modelagem do portal de acesso.docx
@@ -186,28 +186,14 @@
           <w:b/>
           <w:bCs/>
         </w:rPr>
-        <w:t>Site de l</w:t>
-      </w:r>
-      <w:r>
-        <w:rPr>
-          <w:b/>
-          <w:bCs/>
-        </w:rPr>
-        <w:t xml:space="preserve">istagem de </w:t>
-      </w:r>
-      <w:r>
-        <w:rPr>
-          <w:b/>
-          <w:bCs/>
-        </w:rPr>
-        <w:t>P</w:t>
-      </w:r>
-      <w:r>
-        <w:rPr>
-          <w:b/>
-          <w:bCs/>
-        </w:rPr>
-        <w:t>resença</w:t>
+        <w:t>Portal d</w:t>
+      </w:r>
+      <w:r>
+        <w:rPr>
+          <w:b/>
+          <w:bCs/>
+        </w:rPr>
+        <w:t>e</w:t>
       </w:r>
       <w:r>
         <w:rPr>
@@ -216,8 +202,92 @@
         </w:rPr>
         <w:t xml:space="preserve"> </w:t>
       </w:r>
-    </w:p>
-    <w:p/>
+      <w:r>
+        <w:rPr>
+          <w:b/>
+          <w:bCs/>
+        </w:rPr>
+        <w:t xml:space="preserve">acesso </w:t>
+      </w:r>
+      <w:r>
+        <w:rPr>
+          <w:b/>
+          <w:bCs/>
+        </w:rPr>
+        <w:t>ao</w:t>
+      </w:r>
+      <w:r>
+        <w:rPr>
+          <w:b/>
+          <w:bCs/>
+        </w:rPr>
+        <w:t xml:space="preserve"> login e senha</w:t>
+      </w:r>
+      <w:r>
+        <w:rPr>
+          <w:b/>
+          <w:bCs/>
+        </w:rPr>
+        <w:t xml:space="preserve"> do</w:t>
+      </w:r>
+      <w:r>
+        <w:rPr>
+          <w:b/>
+          <w:bCs/>
+        </w:rPr>
+        <w:t xml:space="preserve"> </w:t>
+      </w:r>
+      <w:r>
+        <w:rPr>
+          <w:b/>
+          <w:bCs/>
+        </w:rPr>
+        <w:t>s</w:t>
+      </w:r>
+      <w:r>
+        <w:rPr>
+          <w:b/>
+          <w:bCs/>
+        </w:rPr>
+        <w:t>istema</w:t>
+      </w:r>
+      <w:r>
+        <w:rPr>
+          <w:b/>
+          <w:bCs/>
+        </w:rPr>
+        <w:t xml:space="preserve"> de l</w:t>
+      </w:r>
+      <w:r>
+        <w:rPr>
+          <w:b/>
+          <w:bCs/>
+        </w:rPr>
+        <w:t xml:space="preserve">ista de </w:t>
+      </w:r>
+      <w:r>
+        <w:rPr>
+          <w:b/>
+          <w:bCs/>
+        </w:rPr>
+        <w:t>p</w:t>
+      </w:r>
+      <w:r>
+        <w:rPr>
+          <w:b/>
+          <w:bCs/>
+        </w:rPr>
+        <w:t xml:space="preserve">resença </w:t>
+      </w:r>
+    </w:p>
+    <w:p>
+      <w:pPr>
+        <w:rPr>
+          <w:b/>
+          <w:bCs/>
+        </w:rPr>
+      </w:pPr>
+    </w:p>
     <w:p/>
     <w:p>
       <w:pPr>
@@ -495,6 +565,13 @@
           <w:b/>
           <w:bCs/>
         </w:rPr>
+        <w:t xml:space="preserve">1 </w:t>
+      </w:r>
+      <w:r>
+        <w:rPr>
+          <w:b/>
+          <w:bCs/>
+        </w:rPr>
         <w:t xml:space="preserve">Introdução </w:t>
       </w:r>
       <w:r>
@@ -502,232 +579,923 @@
           <w:b/>
           <w:bCs/>
         </w:rPr>
-        <w:t>.....................................................................................................3</w:t>
-      </w:r>
-    </w:p>
-    <w:p>
-      <w:pPr>
-        <w:rPr>
-          <w:b/>
-          <w:bCs/>
-        </w:rPr>
-      </w:pPr>
-      <w:r>
-        <w:rPr>
-          <w:b/>
-          <w:bCs/>
-        </w:rPr>
-        <w:t>Finalidade ......................................................................................................3</w:t>
-      </w:r>
-    </w:p>
-    <w:p>
-      <w:pPr>
-        <w:rPr>
-          <w:b/>
-          <w:bCs/>
-        </w:rPr>
-      </w:pPr>
-    </w:p>
-    <w:p>
-      <w:pPr>
-        <w:pStyle w:val="Ttulo"/>
-        <w:rPr>
-          <w:b/>
-          <w:bCs/>
-        </w:rPr>
-      </w:pPr>
-    </w:p>
-    <w:p>
-      <w:pPr>
-        <w:pStyle w:val="Ttulo"/>
-        <w:rPr>
-          <w:b/>
-          <w:bCs/>
-        </w:rPr>
-      </w:pPr>
-    </w:p>
-    <w:p>
-      <w:pPr>
-        <w:pStyle w:val="Ttulo"/>
-        <w:rPr>
-          <w:b/>
-          <w:bCs/>
-        </w:rPr>
-      </w:pPr>
-    </w:p>
-    <w:p>
-      <w:pPr>
-        <w:pStyle w:val="Ttulo"/>
-        <w:rPr>
-          <w:b/>
-          <w:bCs/>
-        </w:rPr>
-      </w:pPr>
-    </w:p>
-    <w:p>
-      <w:pPr>
-        <w:pStyle w:val="Ttulo"/>
-        <w:rPr>
-          <w:b/>
-          <w:bCs/>
-        </w:rPr>
-      </w:pPr>
-    </w:p>
-    <w:p>
-      <w:pPr>
-        <w:pStyle w:val="Ttulo"/>
-        <w:rPr>
-          <w:b/>
-          <w:bCs/>
-        </w:rPr>
-      </w:pPr>
-    </w:p>
-    <w:p>
-      <w:pPr>
-        <w:pStyle w:val="Ttulo"/>
-        <w:rPr>
-          <w:b/>
-          <w:bCs/>
-        </w:rPr>
-      </w:pPr>
-    </w:p>
-    <w:p>
-      <w:pPr>
-        <w:pStyle w:val="Ttulo"/>
-        <w:rPr>
-          <w:b/>
-          <w:bCs/>
-        </w:rPr>
-      </w:pPr>
-    </w:p>
-    <w:p>
-      <w:pPr>
-        <w:pStyle w:val="Ttulo"/>
-        <w:rPr>
-          <w:b/>
-          <w:bCs/>
-        </w:rPr>
-      </w:pPr>
-    </w:p>
-    <w:p>
-      <w:pPr>
-        <w:pStyle w:val="Ttulo"/>
-        <w:rPr>
-          <w:b/>
-          <w:bCs/>
-        </w:rPr>
-      </w:pPr>
-    </w:p>
-    <w:p>
-      <w:pPr>
-        <w:pStyle w:val="Ttulo"/>
-        <w:rPr>
-          <w:b/>
-          <w:bCs/>
-        </w:rPr>
-      </w:pPr>
-    </w:p>
-    <w:p>
-      <w:pPr>
-        <w:pStyle w:val="Ttulo"/>
-        <w:rPr>
-          <w:b/>
-          <w:bCs/>
-        </w:rPr>
-      </w:pPr>
-    </w:p>
-    <w:p>
-      <w:pPr>
-        <w:pStyle w:val="Ttulo"/>
-        <w:rPr>
-          <w:b/>
-          <w:bCs/>
-        </w:rPr>
-      </w:pPr>
-    </w:p>
-    <w:p>
-      <w:pPr>
-        <w:pStyle w:val="Ttulo"/>
-        <w:rPr>
-          <w:b/>
-          <w:bCs/>
-        </w:rPr>
-      </w:pPr>
-    </w:p>
-    <w:p>
-      <w:pPr>
-        <w:pStyle w:val="Ttulo"/>
-        <w:rPr>
-          <w:b/>
-          <w:bCs/>
-        </w:rPr>
-      </w:pPr>
-    </w:p>
-    <w:p>
-      <w:pPr>
-        <w:pStyle w:val="Ttulo"/>
-        <w:rPr>
-          <w:b/>
-          <w:bCs/>
-        </w:rPr>
-      </w:pPr>
-    </w:p>
-    <w:p>
-      <w:pPr>
-        <w:pStyle w:val="Ttulo"/>
-        <w:rPr>
-          <w:b/>
-          <w:bCs/>
-        </w:rPr>
-      </w:pPr>
-    </w:p>
-    <w:p>
-      <w:pPr>
-        <w:pStyle w:val="Ttulo"/>
-        <w:rPr>
-          <w:b/>
-          <w:bCs/>
-        </w:rPr>
-      </w:pPr>
-    </w:p>
-    <w:p>
-      <w:pPr>
-        <w:pStyle w:val="Ttulo"/>
-        <w:rPr>
-          <w:b/>
-          <w:bCs/>
-        </w:rPr>
-      </w:pPr>
-    </w:p>
-    <w:p>
-      <w:pPr>
-        <w:pStyle w:val="Ttulo"/>
-        <w:rPr>
-          <w:b/>
-          <w:bCs/>
-        </w:rPr>
-      </w:pPr>
+        <w:t>..................................................................................</w:t>
+      </w:r>
+      <w:r>
+        <w:rPr>
+          <w:b/>
+          <w:bCs/>
+        </w:rPr>
+        <w:t>.</w:t>
+      </w:r>
+      <w:r>
+        <w:rPr>
+          <w:b/>
+          <w:bCs/>
+        </w:rPr>
+        <w:t>...................3</w:t>
+      </w:r>
+    </w:p>
+    <w:p>
+      <w:pPr>
+        <w:pStyle w:val="PargrafodaLista"/>
+        <w:numPr>
+          <w:ilvl w:val="1"/>
+          <w:numId w:val="10"/>
+        </w:numPr>
+        <w:rPr>
+          <w:b/>
+          <w:bCs/>
+        </w:rPr>
+      </w:pPr>
+      <w:r>
+        <w:rPr>
+          <w:b/>
+          <w:bCs/>
+        </w:rPr>
+        <w:t>Finalidade ................................................................................</w:t>
+      </w:r>
+      <w:r>
+        <w:rPr>
+          <w:b/>
+          <w:bCs/>
+        </w:rPr>
+        <w:t>.</w:t>
+      </w:r>
+      <w:r>
+        <w:rPr>
+          <w:b/>
+          <w:bCs/>
+        </w:rPr>
+        <w:t>...................3</w:t>
+      </w:r>
+    </w:p>
+    <w:p>
+      <w:pPr>
+        <w:pStyle w:val="PargrafodaLista"/>
+        <w:ind w:left="405"/>
+        <w:rPr>
+          <w:b/>
+          <w:bCs/>
+        </w:rPr>
+      </w:pPr>
+    </w:p>
+    <w:p>
+      <w:pPr>
+        <w:pStyle w:val="PargrafodaLista"/>
+        <w:numPr>
+          <w:ilvl w:val="1"/>
+          <w:numId w:val="10"/>
+        </w:numPr>
+        <w:rPr>
+          <w:b/>
+          <w:bCs/>
+        </w:rPr>
+      </w:pPr>
+      <w:r>
+        <w:rPr>
+          <w:b/>
+          <w:bCs/>
+        </w:rPr>
+        <w:t>Modelo de casos de uso</w:t>
+      </w:r>
+      <w:r>
+        <w:rPr>
+          <w:b/>
+          <w:bCs/>
+        </w:rPr>
+        <w:t xml:space="preserve"> </w:t>
+      </w:r>
+      <w:r>
+        <w:rPr>
+          <w:b/>
+          <w:bCs/>
+        </w:rPr>
+        <w:t>...........................................................................</w:t>
+      </w:r>
+      <w:r>
+        <w:rPr>
+          <w:b/>
+          <w:bCs/>
+        </w:rPr>
+        <w:t xml:space="preserve"> 3</w:t>
+      </w:r>
+    </w:p>
+    <w:p>
+      <w:pPr>
+        <w:pStyle w:val="PargrafodaLista"/>
+        <w:rPr>
+          <w:b/>
+          <w:bCs/>
+        </w:rPr>
+      </w:pPr>
+    </w:p>
+    <w:p>
+      <w:pPr>
+        <w:pStyle w:val="PargrafodaLista"/>
+        <w:numPr>
+          <w:ilvl w:val="0"/>
+          <w:numId w:val="10"/>
+        </w:numPr>
+        <w:rPr>
+          <w:b/>
+          <w:bCs/>
+        </w:rPr>
+      </w:pPr>
+      <w:r>
+        <w:rPr>
+          <w:b/>
+          <w:bCs/>
+        </w:rPr>
+        <w:t>Especificação de caso de uso</w:t>
+      </w:r>
+      <w:r>
+        <w:rPr>
+          <w:b/>
+          <w:bCs/>
+        </w:rPr>
+        <w:t xml:space="preserve"> </w:t>
+      </w:r>
+      <w:r>
+        <w:rPr>
+          <w:b/>
+          <w:bCs/>
+        </w:rPr>
+        <w:t>..................................</w:t>
+      </w:r>
+      <w:r>
+        <w:rPr>
+          <w:b/>
+          <w:bCs/>
+        </w:rPr>
+        <w:t>.....</w:t>
+      </w:r>
+      <w:r>
+        <w:rPr>
+          <w:b/>
+          <w:bCs/>
+        </w:rPr>
+        <w:t>.......</w:t>
+      </w:r>
+      <w:r>
+        <w:rPr>
+          <w:b/>
+          <w:bCs/>
+        </w:rPr>
+        <w:t>.</w:t>
+      </w:r>
+      <w:r>
+        <w:rPr>
+          <w:b/>
+          <w:bCs/>
+        </w:rPr>
+        <w:t>...................</w:t>
+      </w:r>
+      <w:r>
+        <w:rPr>
+          <w:b/>
+          <w:bCs/>
+        </w:rPr>
+        <w:t xml:space="preserve"> </w:t>
+      </w:r>
+      <w:r>
+        <w:rPr>
+          <w:b/>
+          <w:bCs/>
+        </w:rPr>
+        <w:t>4</w:t>
+      </w:r>
+    </w:p>
+    <w:p>
+      <w:pPr>
+        <w:pStyle w:val="Ttulo"/>
+        <w:numPr>
+          <w:ilvl w:val="1"/>
+          <w:numId w:val="10"/>
+        </w:numPr>
+        <w:jc w:val="both"/>
+        <w:rPr>
+          <w:b/>
+          <w:bCs/>
+        </w:rPr>
+      </w:pPr>
+      <w:r>
+        <w:rPr>
+          <w:b/>
+          <w:bCs/>
+        </w:rPr>
+        <w:t>Caso de uso: Acessar o login e a senha</w:t>
+      </w:r>
+      <w:r>
+        <w:rPr>
+          <w:b/>
+          <w:bCs/>
+        </w:rPr>
+        <w:t xml:space="preserve"> </w:t>
+      </w:r>
+      <w:r>
+        <w:rPr>
+          <w:b/>
+          <w:bCs/>
+        </w:rPr>
+        <w:t>..................................</w:t>
+      </w:r>
+      <w:r>
+        <w:rPr>
+          <w:b/>
+          <w:bCs/>
+        </w:rPr>
+        <w:t>.....</w:t>
+      </w:r>
+      <w:r>
+        <w:rPr>
+          <w:b/>
+          <w:bCs/>
+        </w:rPr>
+        <w:t>..........................</w:t>
+      </w:r>
+      <w:r>
+        <w:rPr>
+          <w:b/>
+          <w:bCs/>
+        </w:rPr>
+        <w:t xml:space="preserve"> </w:t>
+      </w:r>
+      <w:r>
+        <w:rPr>
+          <w:b/>
+          <w:bCs/>
+        </w:rPr>
+        <w:t>4</w:t>
+      </w:r>
     </w:p>
     <w:p/>
+    <w:p>
+      <w:pPr>
+        <w:pStyle w:val="Ttulo"/>
+        <w:numPr>
+          <w:ilvl w:val="2"/>
+          <w:numId w:val="10"/>
+        </w:numPr>
+        <w:jc w:val="both"/>
+        <w:rPr>
+          <w:b/>
+          <w:bCs/>
+        </w:rPr>
+      </w:pPr>
+      <w:r>
+        <w:rPr>
+          <w:b/>
+          <w:bCs/>
+        </w:rPr>
+        <w:t>Descrição do Caso de uso</w:t>
+      </w:r>
+      <w:r>
+        <w:rPr>
+          <w:b/>
+          <w:bCs/>
+        </w:rPr>
+        <w:t xml:space="preserve">: </w:t>
+      </w:r>
+      <w:r>
+        <w:rPr>
+          <w:b/>
+          <w:bCs/>
+        </w:rPr>
+        <w:t>.................................</w:t>
+      </w:r>
+      <w:r>
+        <w:rPr>
+          <w:b/>
+          <w:bCs/>
+        </w:rPr>
+        <w:t>.....</w:t>
+      </w:r>
+      <w:r>
+        <w:rPr>
+          <w:b/>
+          <w:bCs/>
+        </w:rPr>
+        <w:t>..............</w:t>
+      </w:r>
+      <w:r>
+        <w:rPr>
+          <w:b/>
+          <w:bCs/>
+        </w:rPr>
+        <w:t>.</w:t>
+      </w:r>
+      <w:r>
+        <w:rPr>
+          <w:b/>
+          <w:bCs/>
+        </w:rPr>
+        <w:t>.......</w:t>
+      </w:r>
+      <w:r>
+        <w:rPr>
+          <w:b/>
+          <w:bCs/>
+        </w:rPr>
+        <w:t>.....</w:t>
+      </w:r>
+      <w:r>
+        <w:rPr>
+          <w:b/>
+          <w:bCs/>
+        </w:rPr>
+        <w:t>.</w:t>
+      </w:r>
+      <w:r>
+        <w:rPr>
+          <w:b/>
+          <w:bCs/>
+        </w:rPr>
+        <w:t>.................</w:t>
+      </w:r>
+      <w:r>
+        <w:rPr>
+          <w:b/>
+          <w:bCs/>
+        </w:rPr>
+        <w:t xml:space="preserve"> </w:t>
+      </w:r>
+      <w:r>
+        <w:rPr>
+          <w:b/>
+          <w:bCs/>
+        </w:rPr>
+        <w:t>4</w:t>
+      </w:r>
+    </w:p>
     <w:p/>
-    <w:p/>
-    <w:p/>
-    <w:p/>
-    <w:p/>
-    <w:p/>
-    <w:p/>
-    <w:p/>
-    <w:p/>
-    <w:p/>
-    <w:p/>
-    <w:p/>
-    <w:p/>
-    <w:p/>
-    <w:p/>
-    <w:p/>
-    <w:p>
-      <w:pPr>
-        <w:pStyle w:val="Ttulo"/>
+    <w:p>
+      <w:pPr>
+        <w:pStyle w:val="PargrafodaLista"/>
+        <w:numPr>
+          <w:ilvl w:val="2"/>
+          <w:numId w:val="10"/>
+        </w:numPr>
+      </w:pPr>
+      <w:r>
+        <w:rPr>
+          <w:b/>
+          <w:bCs/>
+        </w:rPr>
+        <w:t>Ator(es):</w:t>
+      </w:r>
+      <w:r>
+        <w:rPr>
+          <w:b/>
+          <w:bCs/>
+        </w:rPr>
+        <w:t>..................................</w:t>
+      </w:r>
+      <w:r>
+        <w:rPr>
+          <w:b/>
+          <w:bCs/>
+        </w:rPr>
+        <w:t>.....</w:t>
+      </w:r>
+      <w:r>
+        <w:rPr>
+          <w:b/>
+          <w:bCs/>
+        </w:rPr>
+        <w:t>.............</w:t>
+      </w:r>
+      <w:r>
+        <w:rPr>
+          <w:b/>
+          <w:bCs/>
+        </w:rPr>
+        <w:t>.</w:t>
+      </w:r>
+      <w:r>
+        <w:rPr>
+          <w:b/>
+          <w:bCs/>
+        </w:rPr>
+        <w:t>.......</w:t>
+      </w:r>
+      <w:r>
+        <w:rPr>
+          <w:b/>
+          <w:bCs/>
+        </w:rPr>
+        <w:t>.......................</w:t>
+      </w:r>
+      <w:r>
+        <w:rPr>
+          <w:b/>
+          <w:bCs/>
+        </w:rPr>
+        <w:t>..............</w:t>
+      </w:r>
+      <w:r>
+        <w:rPr>
+          <w:b/>
+          <w:bCs/>
+        </w:rPr>
+        <w:t xml:space="preserve">. </w:t>
+      </w:r>
+      <w:r>
+        <w:rPr>
+          <w:b/>
+          <w:bCs/>
+        </w:rPr>
+        <w:t>4</w:t>
+      </w:r>
+    </w:p>
+    <w:p>
+      <w:pPr>
+        <w:pStyle w:val="PargrafodaLista"/>
+      </w:pPr>
+    </w:p>
+    <w:p>
+      <w:pPr>
+        <w:pStyle w:val="PargrafodaLista"/>
+        <w:numPr>
+          <w:ilvl w:val="2"/>
+          <w:numId w:val="10"/>
+        </w:numPr>
+      </w:pPr>
+      <w:r>
+        <w:rPr>
+          <w:b/>
+          <w:bCs/>
+        </w:rPr>
+        <w:t>Precondição</w:t>
+      </w:r>
+      <w:r>
+        <w:rPr>
+          <w:b/>
+          <w:bCs/>
+        </w:rPr>
+        <w:t xml:space="preserve"> </w:t>
+      </w:r>
+      <w:r>
+        <w:rPr>
+          <w:b/>
+          <w:bCs/>
+        </w:rPr>
+        <w:t>..................................</w:t>
+      </w:r>
+      <w:r>
+        <w:rPr>
+          <w:b/>
+          <w:bCs/>
+        </w:rPr>
+        <w:t>.....</w:t>
+      </w:r>
+      <w:r>
+        <w:rPr>
+          <w:b/>
+          <w:bCs/>
+        </w:rPr>
+        <w:t>............</w:t>
+      </w:r>
+      <w:r>
+        <w:rPr>
+          <w:b/>
+          <w:bCs/>
+        </w:rPr>
+        <w:t>.</w:t>
+      </w:r>
+      <w:r>
+        <w:rPr>
+          <w:b/>
+          <w:bCs/>
+        </w:rPr>
+        <w:t>.......</w:t>
+      </w:r>
+      <w:r>
+        <w:rPr>
+          <w:b/>
+          <w:bCs/>
+        </w:rPr>
+        <w:t>.............................</w:t>
+      </w:r>
+      <w:r>
+        <w:rPr>
+          <w:b/>
+          <w:bCs/>
+        </w:rPr>
+        <w:t>....4</w:t>
+      </w:r>
+    </w:p>
+    <w:p>
+      <w:pPr>
+        <w:pStyle w:val="PargrafodaLista"/>
+      </w:pPr>
+    </w:p>
+    <w:p>
+      <w:pPr>
+        <w:pStyle w:val="PargrafodaLista"/>
+        <w:numPr>
+          <w:ilvl w:val="2"/>
+          <w:numId w:val="10"/>
+        </w:numPr>
+      </w:pPr>
+      <w:r>
+        <w:rPr>
+          <w:b/>
+          <w:bCs/>
+        </w:rPr>
+        <w:t>Pós condição (Resultado</w:t>
+      </w:r>
+      <w:r>
+        <w:rPr>
+          <w:b/>
+          <w:bCs/>
+        </w:rPr>
+        <w:t>) .......................................................</w:t>
+      </w:r>
+      <w:r>
+        <w:rPr>
+          <w:b/>
+          <w:bCs/>
+        </w:rPr>
+        <w:t>.</w:t>
+      </w:r>
+      <w:r>
+        <w:rPr>
+          <w:b/>
+          <w:bCs/>
+        </w:rPr>
+        <w:t>............</w:t>
+      </w:r>
+      <w:r>
+        <w:rPr>
+          <w:b/>
+          <w:bCs/>
+        </w:rPr>
+        <w:t xml:space="preserve"> </w:t>
+      </w:r>
+      <w:r>
+        <w:rPr>
+          <w:b/>
+          <w:bCs/>
+        </w:rPr>
+        <w:t>4</w:t>
+      </w:r>
+    </w:p>
+    <w:p>
+      <w:pPr>
+        <w:pStyle w:val="PargrafodaLista"/>
+      </w:pPr>
+    </w:p>
+    <w:p>
+      <w:pPr>
+        <w:pStyle w:val="PargrafodaLista"/>
+        <w:numPr>
+          <w:ilvl w:val="2"/>
+          <w:numId w:val="10"/>
+        </w:numPr>
+      </w:pPr>
+      <w:r>
+        <w:rPr>
+          <w:b/>
+          <w:bCs/>
+        </w:rPr>
+        <w:t>Fluxo principal</w:t>
+      </w:r>
+      <w:r>
+        <w:rPr>
+          <w:b/>
+          <w:bCs/>
+        </w:rPr>
+        <w:t xml:space="preserve"> </w:t>
+      </w:r>
+      <w:r>
+        <w:rPr>
+          <w:b/>
+          <w:bCs/>
+        </w:rPr>
+        <w:t>....................................................................</w:t>
+      </w:r>
+      <w:r>
+        <w:rPr>
+          <w:b/>
+          <w:bCs/>
+        </w:rPr>
+        <w:t>.........</w:t>
+      </w:r>
+      <w:r>
+        <w:rPr>
+          <w:b/>
+          <w:bCs/>
+        </w:rPr>
+        <w:t>..</w:t>
+      </w:r>
+      <w:r>
+        <w:rPr>
+          <w:b/>
+          <w:bCs/>
+        </w:rPr>
+        <w:t>.......</w:t>
+      </w:r>
+      <w:r>
+        <w:rPr>
+          <w:b/>
+          <w:bCs/>
+        </w:rPr>
+        <w:t xml:space="preserve"> </w:t>
+      </w:r>
+      <w:r>
+        <w:rPr>
+          <w:b/>
+          <w:bCs/>
+        </w:rPr>
+        <w:t>4</w:t>
+      </w:r>
+    </w:p>
+    <w:p>
+      <w:pPr>
+        <w:pStyle w:val="PargrafodaLista"/>
+      </w:pPr>
+    </w:p>
+    <w:p>
+      <w:pPr>
+        <w:pStyle w:val="PargrafodaLista"/>
+        <w:numPr>
+          <w:ilvl w:val="2"/>
+          <w:numId w:val="10"/>
+        </w:numPr>
+      </w:pPr>
+      <w:r>
+        <w:rPr>
+          <w:b/>
+          <w:bCs/>
+        </w:rPr>
+        <w:t>Fluxo alternativo</w:t>
+      </w:r>
+      <w:r>
+        <w:rPr>
+          <w:b/>
+          <w:bCs/>
+        </w:rPr>
+        <w:t xml:space="preserve"> ................................................................................... 4</w:t>
+      </w:r>
+    </w:p>
+    <w:p>
+      <w:pPr>
+        <w:pStyle w:val="PargrafodaLista"/>
+      </w:pPr>
+    </w:p>
+    <w:p>
+      <w:pPr>
+        <w:pStyle w:val="PargrafodaLista"/>
+        <w:numPr>
+          <w:ilvl w:val="2"/>
+          <w:numId w:val="10"/>
+        </w:numPr>
+      </w:pPr>
+      <w:r>
+        <w:rPr>
+          <w:b/>
+          <w:bCs/>
+        </w:rPr>
+        <w:t>Fluxo de Exceção</w:t>
+      </w:r>
+      <w:r>
+        <w:rPr>
+          <w:b/>
+          <w:bCs/>
+        </w:rPr>
+        <w:t xml:space="preserve"> </w:t>
+      </w:r>
+      <w:r>
+        <w:rPr>
+          <w:b/>
+          <w:bCs/>
+        </w:rPr>
+        <w:t>..................................................................................</w:t>
+      </w:r>
+      <w:r>
+        <w:rPr>
+          <w:b/>
+          <w:bCs/>
+        </w:rPr>
+        <w:t xml:space="preserve"> 4</w:t>
+      </w:r>
+    </w:p>
+    <w:p>
+      <w:pPr>
+        <w:rPr>
+          <w:b/>
+          <w:bCs/>
+        </w:rPr>
+      </w:pPr>
+      <w:r>
+        <w:rPr>
+          <w:b/>
+          <w:bCs/>
+        </w:rPr>
+        <w:t xml:space="preserve"> </w:t>
+      </w:r>
+    </w:p>
+    <w:p>
+      <w:pPr>
+        <w:rPr>
+          <w:b/>
+          <w:bCs/>
+        </w:rPr>
+      </w:pPr>
+    </w:p>
+    <w:p>
+      <w:pPr>
+        <w:rPr>
+          <w:b/>
+          <w:bCs/>
+        </w:rPr>
+      </w:pPr>
+    </w:p>
+    <w:p>
+      <w:pPr>
+        <w:pStyle w:val="Ttulo"/>
+        <w:rPr>
+          <w:b/>
+          <w:bCs/>
+        </w:rPr>
+      </w:pPr>
+    </w:p>
+    <w:p>
+      <w:pPr>
+        <w:pStyle w:val="Ttulo"/>
+        <w:rPr>
+          <w:b/>
+          <w:bCs/>
+        </w:rPr>
+      </w:pPr>
+    </w:p>
+    <w:p>
+      <w:pPr>
+        <w:pStyle w:val="Ttulo"/>
+        <w:rPr>
+          <w:b/>
+          <w:bCs/>
+        </w:rPr>
+      </w:pPr>
+    </w:p>
+    <w:p>
+      <w:pPr>
+        <w:pStyle w:val="Ttulo"/>
+        <w:rPr>
+          <w:b/>
+          <w:bCs/>
+        </w:rPr>
+      </w:pPr>
+    </w:p>
+    <w:p>
+      <w:pPr>
+        <w:pStyle w:val="Ttulo"/>
+        <w:rPr>
+          <w:b/>
+          <w:bCs/>
+        </w:rPr>
+      </w:pPr>
+    </w:p>
+    <w:p>
+      <w:pPr>
+        <w:pStyle w:val="Ttulo"/>
+        <w:rPr>
+          <w:b/>
+          <w:bCs/>
+        </w:rPr>
+      </w:pPr>
+    </w:p>
+    <w:p>
+      <w:pPr>
+        <w:pStyle w:val="Ttulo"/>
+        <w:rPr>
+          <w:b/>
+          <w:bCs/>
+        </w:rPr>
+      </w:pPr>
+    </w:p>
+    <w:p>
+      <w:pPr>
+        <w:pStyle w:val="Ttulo"/>
+        <w:rPr>
+          <w:b/>
+          <w:bCs/>
+        </w:rPr>
+      </w:pPr>
+    </w:p>
+    <w:p>
+      <w:pPr>
+        <w:pStyle w:val="Ttulo"/>
+        <w:rPr>
+          <w:b/>
+          <w:bCs/>
+        </w:rPr>
+      </w:pPr>
+    </w:p>
+    <w:p>
+      <w:pPr>
+        <w:pStyle w:val="Ttulo"/>
+        <w:rPr>
+          <w:b/>
+          <w:bCs/>
+        </w:rPr>
+      </w:pPr>
+    </w:p>
+    <w:p>
+      <w:pPr>
+        <w:pStyle w:val="Ttulo"/>
+        <w:rPr>
+          <w:b/>
+          <w:bCs/>
+        </w:rPr>
+      </w:pPr>
+    </w:p>
+    <w:p>
+      <w:pPr>
+        <w:pStyle w:val="Ttulo"/>
+        <w:rPr>
+          <w:b/>
+          <w:bCs/>
+        </w:rPr>
+      </w:pPr>
+    </w:p>
+    <w:p>
+      <w:pPr>
+        <w:pStyle w:val="Ttulo"/>
+        <w:rPr>
+          <w:b/>
+          <w:bCs/>
+        </w:rPr>
+      </w:pPr>
+    </w:p>
+    <w:p>
+      <w:pPr>
+        <w:pStyle w:val="Ttulo"/>
+        <w:rPr>
+          <w:b/>
+          <w:bCs/>
+        </w:rPr>
+      </w:pPr>
+    </w:p>
+    <w:p>
+      <w:pPr>
+        <w:pStyle w:val="Ttulo"/>
+        <w:rPr>
+          <w:b/>
+          <w:bCs/>
+        </w:rPr>
+      </w:pPr>
+    </w:p>
+    <w:p>
+      <w:pPr>
+        <w:pStyle w:val="Ttulo"/>
+        <w:rPr>
+          <w:b/>
+          <w:bCs/>
+        </w:rPr>
+      </w:pPr>
+    </w:p>
+    <w:p>
+      <w:pPr>
+        <w:pStyle w:val="Ttulo"/>
+        <w:rPr>
+          <w:b/>
+          <w:bCs/>
+        </w:rPr>
+      </w:pPr>
+    </w:p>
+    <w:p>
+      <w:pPr>
+        <w:pStyle w:val="Ttulo"/>
+        <w:rPr>
+          <w:b/>
+          <w:bCs/>
+        </w:rPr>
+      </w:pPr>
+    </w:p>
+    <w:p>
+      <w:pPr>
+        <w:pStyle w:val="Ttulo"/>
+        <w:rPr>
+          <w:b/>
+          <w:bCs/>
+        </w:rPr>
+      </w:pPr>
+    </w:p>
+    <w:p>
+      <w:pPr>
+        <w:pStyle w:val="Ttulo"/>
+        <w:rPr>
+          <w:b/>
+          <w:bCs/>
+        </w:rPr>
+      </w:pPr>
+    </w:p>
+    <w:p>
+      <w:pPr>
+        <w:pStyle w:val="Ttulo"/>
+        <w:jc w:val="both"/>
         <w:rPr>
           <w:b/>
           <w:bCs/>
@@ -741,7 +1509,11 @@
         <w:t xml:space="preserve">1.Introduão </w:t>
       </w:r>
     </w:p>
-    <w:p/>
+    <w:p>
+      <w:pPr>
+        <w:jc w:val="both"/>
+      </w:pPr>
+    </w:p>
     <w:p>
       <w:pPr>
         <w:pStyle w:val="Ttulo"/>
@@ -749,6 +1521,7 @@
           <w:ilvl w:val="1"/>
           <w:numId w:val="1"/>
         </w:numPr>
+        <w:jc w:val="both"/>
         <w:rPr>
           <w:b/>
           <w:bCs/>
@@ -765,12 +1538,16 @@
     <w:p>
       <w:pPr>
         <w:pStyle w:val="Ttulo"/>
+        <w:jc w:val="both"/>
       </w:pPr>
       <w:r>
         <w:t xml:space="preserve"> </w:t>
       </w:r>
     </w:p>
     <w:p>
+      <w:pPr>
+        <w:jc w:val="both"/>
+      </w:pPr>
       <w:r>
         <w:t xml:space="preserve">Esse documento especifica </w:t>
       </w:r>
@@ -789,9 +1566,14 @@
         <w:t>.</w:t>
       </w:r>
     </w:p>
-    <w:p/>
-    <w:p>
-      <w:pPr>
+    <w:p>
+      <w:pPr>
+        <w:jc w:val="both"/>
+      </w:pPr>
+    </w:p>
+    <w:p>
+      <w:pPr>
+        <w:jc w:val="both"/>
         <w:rPr>
           <w:b/>
           <w:bCs/>
@@ -812,17 +1594,19 @@
         <w:t xml:space="preserve">2 Modelo de casos de uso </w:t>
       </w:r>
     </w:p>
-    <w:p/>
-    <w:p>
+    <w:p>
+      <w:pPr>
+        <w:jc w:val="both"/>
+      </w:pPr>
       <w:r>
         <w:rPr>
           <w:noProof/>
         </w:rPr>
         <w:drawing>
-          <wp:inline distT="0" distB="0" distL="0" distR="0" wp14:anchorId="05C03B1B" wp14:editId="1B347A18">
-            <wp:extent cx="6299442" cy="4095750"/>
-            <wp:effectExtent l="0" t="0" r="6350" b="0"/>
-            <wp:docPr id="3" name="Imagem 3"/>
+          <wp:inline distT="0" distB="0" distL="0" distR="0" wp14:anchorId="2F08A845" wp14:editId="6FA8FE36">
+            <wp:extent cx="5400040" cy="3599815"/>
+            <wp:effectExtent l="0" t="0" r="0" b="635"/>
+            <wp:docPr id="1" name="Imagem 1"/>
             <wp:cNvGraphicFramePr>
               <a:graphicFrameLocks xmlns:a="http://schemas.openxmlformats.org/drawingml/2006/main" noChangeAspect="1"/>
             </wp:cNvGraphicFramePr>
@@ -830,36 +1614,29 @@
               <a:graphicData uri="http://schemas.openxmlformats.org/drawingml/2006/picture">
                 <pic:pic xmlns:pic="http://schemas.openxmlformats.org/drawingml/2006/picture">
                   <pic:nvPicPr>
-                    <pic:cNvPr id="0" name="Picture 3"/>
-                    <pic:cNvPicPr>
-                      <a:picLocks noChangeAspect="1" noChangeArrowheads="1"/>
-                    </pic:cNvPicPr>
+                    <pic:cNvPr id="1" name="diagrama de caso de uso.png"/>
+                    <pic:cNvPicPr/>
                   </pic:nvPicPr>
                   <pic:blipFill>
-                    <a:blip r:embed="rId5">
+                    <a:blip r:embed="rId7">
                       <a:extLst>
                         <a:ext uri="{28A0092B-C50C-407E-A947-70E740481C1C}">
                           <a14:useLocalDpi xmlns:a14="http://schemas.microsoft.com/office/drawing/2010/main" val="0"/>
                         </a:ext>
                       </a:extLst>
                     </a:blip>
-                    <a:srcRect/>
                     <a:stretch>
                       <a:fillRect/>
                     </a:stretch>
                   </pic:blipFill>
-                  <pic:spPr bwMode="auto">
+                  <pic:spPr>
                     <a:xfrm>
                       <a:off x="0" y="0"/>
-                      <a:ext cx="6315881" cy="4106438"/>
+                      <a:ext cx="5400040" cy="3599815"/>
                     </a:xfrm>
                     <a:prstGeom prst="rect">
                       <a:avLst/>
                     </a:prstGeom>
-                    <a:noFill/>
-                    <a:ln>
-                      <a:noFill/>
-                    </a:ln>
                   </pic:spPr>
                 </pic:pic>
               </a:graphicData>
@@ -868,25 +1645,92 @@
         </w:drawing>
       </w:r>
     </w:p>
-    <w:p/>
-    <w:p/>
-    <w:p/>
-    <w:p/>
-    <w:p/>
-    <w:p/>
-    <w:p>
-      <w:pPr>
-        <w:pStyle w:val="Ttulo"/>
-        <w:rPr>
-          <w:b/>
-          <w:bCs/>
-        </w:rPr>
-      </w:pPr>
-      <w:r>
-        <w:rPr>
-          <w:b/>
-          <w:bCs/>
-        </w:rPr>
+    <w:p>
+      <w:pPr>
+        <w:jc w:val="both"/>
+        <w:rPr>
+          <w:noProof/>
+        </w:rPr>
+      </w:pPr>
+    </w:p>
+    <w:p>
+      <w:pPr>
+        <w:jc w:val="both"/>
+        <w:rPr>
+          <w:noProof/>
+        </w:rPr>
+      </w:pPr>
+    </w:p>
+    <w:p>
+      <w:pPr>
+        <w:jc w:val="both"/>
+        <w:rPr>
+          <w:noProof/>
+        </w:rPr>
+      </w:pPr>
+    </w:p>
+    <w:p>
+      <w:pPr>
+        <w:jc w:val="both"/>
+        <w:rPr>
+          <w:noProof/>
+        </w:rPr>
+      </w:pPr>
+    </w:p>
+    <w:p>
+      <w:pPr>
+        <w:jc w:val="both"/>
+        <w:rPr>
+          <w:noProof/>
+        </w:rPr>
+      </w:pPr>
+    </w:p>
+    <w:p>
+      <w:pPr>
+        <w:jc w:val="both"/>
+        <w:rPr>
+          <w:noProof/>
+        </w:rPr>
+      </w:pPr>
+    </w:p>
+    <w:p>
+      <w:pPr>
+        <w:jc w:val="both"/>
+        <w:rPr>
+          <w:noProof/>
+        </w:rPr>
+      </w:pPr>
+    </w:p>
+    <w:p>
+      <w:pPr>
+        <w:jc w:val="both"/>
+        <w:rPr>
+          <w:noProof/>
+        </w:rPr>
+      </w:pPr>
+    </w:p>
+    <w:p>
+      <w:pPr>
+        <w:jc w:val="both"/>
+        <w:rPr>
+          <w:noProof/>
+        </w:rPr>
+      </w:pPr>
+    </w:p>
+    <w:p>
+      <w:pPr>
+        <w:pStyle w:val="Ttulo"/>
+        <w:rPr>
+          <w:b/>
+          <w:bCs/>
+        </w:rPr>
+      </w:pPr>
+      <w:r>
+        <w:rPr>
+          <w:b/>
+          <w:bCs/>
+        </w:rPr>
+        <w:lastRenderedPageBreak/>
         <w:t>2</w:t>
       </w:r>
       <w:r>
@@ -897,10 +1741,15 @@
         <w:t xml:space="preserve"> Especificação de caso de uso </w:t>
       </w:r>
     </w:p>
-    <w:p/>
-    <w:p>
-      <w:pPr>
-        <w:pStyle w:val="Ttulo"/>
+    <w:p>
+      <w:pPr>
+        <w:jc w:val="both"/>
+      </w:pPr>
+    </w:p>
+    <w:p>
+      <w:pPr>
+        <w:pStyle w:val="Ttulo"/>
+        <w:jc w:val="both"/>
         <w:rPr>
           <w:b/>
           <w:bCs/>
@@ -928,31 +1777,53 @@
         <w:t xml:space="preserve"> de uso: Acessar o login e a senha</w:t>
       </w:r>
     </w:p>
-    <w:p/>
-    <w:p>
-      <w:pPr>
-        <w:pStyle w:val="Ttulo"/>
-        <w:rPr>
-          <w:b/>
-          <w:bCs/>
-        </w:rPr>
-      </w:pPr>
-      <w:r>
-        <w:rPr>
-          <w:b/>
-          <w:bCs/>
-        </w:rPr>
-        <w:t>2.2</w:t>
-      </w:r>
-      <w:r>
-        <w:rPr>
-          <w:b/>
-          <w:bCs/>
-        </w:rPr>
-        <w:t xml:space="preserve"> Descrição do Caso de uso</w:t>
-      </w:r>
-    </w:p>
-    <w:p>
+    <w:p>
+      <w:pPr>
+        <w:jc w:val="both"/>
+      </w:pPr>
+    </w:p>
+    <w:p>
+      <w:pPr>
+        <w:pStyle w:val="Ttulo"/>
+        <w:jc w:val="both"/>
+        <w:rPr>
+          <w:b/>
+          <w:bCs/>
+        </w:rPr>
+      </w:pPr>
+      <w:r>
+        <w:rPr>
+          <w:b/>
+          <w:bCs/>
+        </w:rPr>
+        <w:t>2.</w:t>
+      </w:r>
+      <w:r>
+        <w:rPr>
+          <w:b/>
+          <w:bCs/>
+        </w:rPr>
+        <w:t xml:space="preserve">1.1 </w:t>
+      </w:r>
+      <w:r>
+        <w:rPr>
+          <w:b/>
+          <w:bCs/>
+        </w:rPr>
+        <w:t>Descrição do Caso de uso</w:t>
+      </w:r>
+      <w:r>
+        <w:rPr>
+          <w:b/>
+          <w:bCs/>
+        </w:rPr>
+        <w:t>:</w:t>
+      </w:r>
+    </w:p>
+    <w:p>
+      <w:pPr>
+        <w:jc w:val="both"/>
+      </w:pPr>
       <w:r>
         <w:t xml:space="preserve">Este caso de uso tem a função de </w:t>
       </w:r>
@@ -963,23 +1834,56 @@
         <w:t>e a</w:t>
       </w:r>
       <w:r>
-        <w:t xml:space="preserve"> senha do Portal de autenticação</w:t>
-      </w:r>
-    </w:p>
-    <w:p>
-      <w:pPr>
-        <w:pStyle w:val="Ttulo"/>
-        <w:rPr>
-          <w:b/>
-          <w:bCs/>
-        </w:rPr>
-      </w:pPr>
-      <w:r>
-        <w:rPr>
-          <w:b/>
-          <w:bCs/>
-        </w:rPr>
-        <w:t xml:space="preserve">2.3 </w:t>
+        <w:t xml:space="preserve"> senha do </w:t>
+      </w:r>
+      <w:r>
+        <w:t>p</w:t>
+      </w:r>
+      <w:r>
+        <w:t xml:space="preserve">ortal de </w:t>
+      </w:r>
+      <w:r>
+        <w:t xml:space="preserve">acesso </w:t>
+      </w:r>
+      <w:r>
+        <w:t xml:space="preserve">ao </w:t>
+      </w:r>
+      <w:r>
+        <w:t>login e senha</w:t>
+      </w:r>
+      <w:r>
+        <w:t>.</w:t>
+      </w:r>
+    </w:p>
+    <w:p>
+      <w:pPr>
+        <w:pStyle w:val="Ttulo"/>
+        <w:jc w:val="both"/>
+        <w:rPr>
+          <w:b/>
+          <w:bCs/>
+        </w:rPr>
+      </w:pPr>
+      <w:r>
+        <w:rPr>
+          <w:b/>
+          <w:bCs/>
+        </w:rPr>
+        <w:t>2.</w:t>
+      </w:r>
+      <w:r>
+        <w:rPr>
+          <w:b/>
+          <w:bCs/>
+        </w:rPr>
+        <w:t>1.2</w:t>
+      </w:r>
+      <w:r>
+        <w:rPr>
+          <w:b/>
+          <w:bCs/>
+        </w:rPr>
+        <w:t xml:space="preserve"> </w:t>
       </w:r>
       <w:r>
         <w:rPr>
@@ -992,6 +1896,7 @@
     <w:p>
       <w:pPr>
         <w:pStyle w:val="Ttulo"/>
+        <w:jc w:val="both"/>
       </w:pPr>
       <w:r>
         <w:rPr>
@@ -1013,26 +1918,235 @@
         <w:t xml:space="preserve"> </w:t>
       </w:r>
       <w:r>
-        <w:t>acessar o portal com login e senha.</w:t>
+        <w:t>acessar o portal</w:t>
       </w:r>
       <w:r>
         <w:t xml:space="preserve"> </w:t>
       </w:r>
-    </w:p>
-    <w:p>
-      <w:pPr>
-        <w:pStyle w:val="Ttulo"/>
-        <w:rPr>
-          <w:b/>
-          <w:bCs/>
-        </w:rPr>
-      </w:pPr>
-      <w:r>
-        <w:rPr>
-          <w:b/>
-          <w:bCs/>
-        </w:rPr>
-        <w:t>2.4</w:t>
+      <w:r>
+        <w:t xml:space="preserve">de </w:t>
+      </w:r>
+      <w:r>
+        <w:t xml:space="preserve">acesso </w:t>
+      </w:r>
+      <w:r>
+        <w:t xml:space="preserve">ao </w:t>
+      </w:r>
+      <w:r>
+        <w:t>login e senha</w:t>
+      </w:r>
+      <w:r>
+        <w:t>.</w:t>
+      </w:r>
+    </w:p>
+    <w:p>
+      <w:pPr>
+        <w:jc w:val="both"/>
+      </w:pPr>
+    </w:p>
+    <w:p>
+      <w:pPr>
+        <w:pStyle w:val="Ttulo"/>
+        <w:jc w:val="both"/>
+        <w:rPr>
+          <w:b/>
+          <w:bCs/>
+        </w:rPr>
+      </w:pPr>
+      <w:r>
+        <w:rPr>
+          <w:b/>
+          <w:bCs/>
+        </w:rPr>
+        <w:t>2.</w:t>
+      </w:r>
+      <w:r>
+        <w:rPr>
+          <w:b/>
+          <w:bCs/>
+        </w:rPr>
+        <w:t>1.3</w:t>
+      </w:r>
+      <w:r>
+        <w:rPr>
+          <w:b/>
+          <w:bCs/>
+        </w:rPr>
+        <w:t xml:space="preserve"> Pr</w:t>
+      </w:r>
+      <w:r>
+        <w:rPr>
+          <w:b/>
+          <w:bCs/>
+        </w:rPr>
+        <w:t>e</w:t>
+      </w:r>
+      <w:r>
+        <w:rPr>
+          <w:b/>
+          <w:bCs/>
+        </w:rPr>
+        <w:t xml:space="preserve">condição </w:t>
+      </w:r>
+    </w:p>
+    <w:p>
+      <w:pPr>
+        <w:jc w:val="both"/>
+      </w:pPr>
+      <w:r>
+        <w:t xml:space="preserve">Ter um login e senha do </w:t>
+      </w:r>
+      <w:proofErr w:type="spellStart"/>
+      <w:r>
+        <w:t>I</w:t>
+      </w:r>
+      <w:r>
+        <w:t>prem</w:t>
+      </w:r>
+      <w:proofErr w:type="spellEnd"/>
+      <w:r>
+        <w:t xml:space="preserve">, </w:t>
+      </w:r>
+      <w:proofErr w:type="spellStart"/>
+      <w:r>
+        <w:t>S</w:t>
+      </w:r>
+      <w:r>
+        <w:t>insem</w:t>
+      </w:r>
+      <w:proofErr w:type="spellEnd"/>
+      <w:r>
+        <w:t xml:space="preserve"> e o </w:t>
+      </w:r>
+      <w:proofErr w:type="spellStart"/>
+      <w:r>
+        <w:t>pam</w:t>
+      </w:r>
+      <w:proofErr w:type="spellEnd"/>
+      <w:r>
+        <w:t>.</w:t>
+      </w:r>
+    </w:p>
+    <w:p>
+      <w:pPr>
+        <w:pStyle w:val="Ttulo"/>
+        <w:jc w:val="both"/>
+        <w:rPr>
+          <w:b/>
+          <w:bCs/>
+        </w:rPr>
+      </w:pPr>
+      <w:r>
+        <w:rPr>
+          <w:b/>
+          <w:bCs/>
+        </w:rPr>
+        <w:t>2.</w:t>
+      </w:r>
+      <w:r>
+        <w:rPr>
+          <w:b/>
+          <w:bCs/>
+        </w:rPr>
+        <w:t>1.4</w:t>
+      </w:r>
+      <w:r>
+        <w:rPr>
+          <w:b/>
+          <w:bCs/>
+        </w:rPr>
+        <w:t xml:space="preserve"> Pós </w:t>
+      </w:r>
+      <w:r>
+        <w:rPr>
+          <w:b/>
+          <w:bCs/>
+        </w:rPr>
+        <w:t>condição (</w:t>
+      </w:r>
+      <w:r>
+        <w:rPr>
+          <w:b/>
+          <w:bCs/>
+        </w:rPr>
+        <w:t>Resultado)</w:t>
+      </w:r>
+    </w:p>
+    <w:p>
+      <w:pPr>
+        <w:pStyle w:val="Ttulo"/>
+        <w:jc w:val="both"/>
+      </w:pPr>
+      <w:r>
+        <w:t xml:space="preserve">Acessar o </w:t>
+      </w:r>
+      <w:r>
+        <w:t xml:space="preserve">Sistema </w:t>
+      </w:r>
+      <w:r>
+        <w:t xml:space="preserve">de lista de presença </w:t>
+      </w:r>
+      <w:r>
+        <w:t xml:space="preserve">para os </w:t>
+      </w:r>
+      <w:r>
+        <w:t>idosos</w:t>
+      </w:r>
+      <w:r>
+        <w:t xml:space="preserve"> que cursavam </w:t>
+      </w:r>
+      <w:r>
+        <w:t xml:space="preserve">e </w:t>
+      </w:r>
+      <w:r>
+        <w:t>cursam o curso de informática do</w:t>
+      </w:r>
+      <w:r>
+        <w:t>s servidores públicos</w:t>
+      </w:r>
+      <w:r>
+        <w:t xml:space="preserve"> </w:t>
+      </w:r>
+      <w:r>
+        <w:t>apostadores e pessoas vinculados</w:t>
+      </w:r>
+      <w:r>
+        <w:t xml:space="preserve"> com </w:t>
+      </w:r>
+      <w:r>
+        <w:t>esses aposentados</w:t>
+      </w:r>
+      <w:r>
+        <w:t xml:space="preserve">. </w:t>
+      </w:r>
+    </w:p>
+    <w:p>
+      <w:pPr>
+        <w:jc w:val="both"/>
+      </w:pPr>
+    </w:p>
+    <w:p>
+      <w:pPr>
+        <w:pStyle w:val="Ttulo"/>
+        <w:jc w:val="both"/>
+        <w:rPr>
+          <w:b/>
+          <w:bCs/>
+        </w:rPr>
+      </w:pPr>
+      <w:r>
+        <w:rPr>
+          <w:b/>
+          <w:bCs/>
+        </w:rPr>
+        <w:t>2.</w:t>
+      </w:r>
+      <w:r>
+        <w:rPr>
+          <w:b/>
+          <w:bCs/>
+        </w:rPr>
+        <w:t>1.5</w:t>
       </w:r>
       <w:r>
         <w:rPr>
@@ -1052,6 +2166,7 @@
     <w:p>
       <w:pPr>
         <w:pStyle w:val="Ttulo"/>
+        <w:jc w:val="both"/>
         <w:rPr>
           <w:b/>
           <w:bCs/>
@@ -1065,6 +2180,7 @@
           <w:ilvl w:val="0"/>
           <w:numId w:val="2"/>
         </w:numPr>
+        <w:jc w:val="both"/>
       </w:pPr>
       <w:r>
         <w:t>O</w:t>
@@ -1083,7 +2199,16 @@
         <w:t>acessar o site que será disponível em prevê na internet pelo computador</w:t>
       </w:r>
       <w:r>
-        <w:t xml:space="preserve"> pois, o site será feito para computadores.</w:t>
+        <w:t xml:space="preserve"> pois, o site será feito</w:t>
+      </w:r>
+      <w:r>
+        <w:t xml:space="preserve"> primeiramente</w:t>
+      </w:r>
+      <w:r>
+        <w:t xml:space="preserve"> para computadores</w:t>
+      </w:r>
+      <w:r>
+        <w:t xml:space="preserve"> e posteriormente para a mobile. </w:t>
       </w:r>
     </w:p>
     <w:p>
@@ -1093,6 +2218,7 @@
           <w:ilvl w:val="0"/>
           <w:numId w:val="2"/>
         </w:numPr>
+        <w:jc w:val="both"/>
       </w:pPr>
       <w:r>
         <w:t>O ator</w:t>
@@ -1114,6 +2240,11 @@
           <w:ilvl w:val="0"/>
           <w:numId w:val="2"/>
         </w:numPr>
+        <w:jc w:val="both"/>
+        <w:rPr>
+          <w:b/>
+          <w:bCs/>
+        </w:rPr>
       </w:pPr>
       <w:r>
         <w:t xml:space="preserve"> </w:t>
@@ -1122,66 +2253,178 @@
         <w:t>O ator deve clica no botão entrar</w:t>
       </w:r>
       <w:r>
-        <w:t xml:space="preserve"> ou pressiona a tecla </w:t>
-      </w:r>
-      <w:proofErr w:type="spellStart"/>
-      <w:r>
-        <w:t>Enter</w:t>
-      </w:r>
-      <w:proofErr w:type="spellEnd"/>
-      <w:r>
-        <w:t xml:space="preserve"> para acessar o site</w:t>
+        <w:t xml:space="preserve"> </w:t>
+      </w:r>
+      <w:r>
+        <w:t xml:space="preserve">para acessar o </w:t>
+      </w:r>
+      <w:r>
+        <w:t>sistema</w:t>
       </w:r>
       <w:r>
         <w:t xml:space="preserve"> de lista de presença</w:t>
       </w:r>
       <w:r>
-        <w:t xml:space="preserve">, </w:t>
-      </w:r>
-      <w:r>
-        <w:t>se caso</w:t>
-      </w:r>
-      <w:r>
-        <w:t xml:space="preserve"> não</w:t>
-      </w:r>
-      <w:r>
-        <w:t xml:space="preserve"> consiga entrar por causa d</w:t>
-      </w:r>
-      <w:r>
-        <w:t>o</w:t>
-      </w:r>
-      <w:r>
-        <w:t xml:space="preserve"> login </w:t>
-      </w:r>
-      <w:r>
-        <w:t xml:space="preserve">e </w:t>
-      </w:r>
-      <w:r>
-        <w:t xml:space="preserve">da senha vai aparece </w:t>
-      </w:r>
-      <w:r>
-        <w:t>uma mensagem</w:t>
-      </w:r>
-      <w:r>
-        <w:t xml:space="preserve"> de aviso informado</w:t>
-      </w:r>
-      <w:r>
-        <w:t xml:space="preserve"> o acontecimento</w:t>
-      </w:r>
-      <w:r>
         <w:t>.</w:t>
       </w:r>
     </w:p>
     <w:p>
       <w:pPr>
-        <w:ind w:left="360"/>
-      </w:pPr>
+        <w:pStyle w:val="Ttulo"/>
+        <w:jc w:val="both"/>
+        <w:rPr>
+          <w:b/>
+          <w:bCs/>
+        </w:rPr>
+      </w:pPr>
+      <w:r>
+        <w:rPr>
+          <w:b/>
+          <w:bCs/>
+        </w:rPr>
+        <w:t>2.</w:t>
+      </w:r>
+      <w:r>
+        <w:rPr>
+          <w:b/>
+          <w:bCs/>
+        </w:rPr>
+        <w:t xml:space="preserve">1.6 </w:t>
+      </w:r>
+      <w:r>
+        <w:rPr>
+          <w:b/>
+          <w:bCs/>
+        </w:rPr>
+        <w:t>Fluxo alternativo</w:t>
+      </w:r>
+    </w:p>
+    <w:p>
+      <w:r>
+        <w:t>Não há.</w:t>
+      </w:r>
+    </w:p>
+    <w:p>
+      <w:pPr>
+        <w:jc w:val="both"/>
+        <w:rPr>
+          <w:b/>
+          <w:bCs/>
+        </w:rPr>
+      </w:pPr>
+      <w:r>
+        <w:rPr>
+          <w:b/>
+          <w:bCs/>
+        </w:rPr>
+        <w:t>2.</w:t>
+      </w:r>
+      <w:r>
+        <w:rPr>
+          <w:b/>
+          <w:bCs/>
+        </w:rPr>
+        <w:t>1.7</w:t>
+      </w:r>
+      <w:r>
+        <w:rPr>
+          <w:b/>
+          <w:bCs/>
+        </w:rPr>
+        <w:t xml:space="preserve"> Fluxo de Exceção </w:t>
+      </w:r>
+    </w:p>
+    <w:p>
+      <w:pPr>
+        <w:jc w:val="both"/>
+      </w:pPr>
+      <w:r>
+        <w:rPr>
+          <w:b/>
+          <w:bCs/>
+        </w:rPr>
+        <w:t>1.</w:t>
+      </w:r>
+      <w:r>
+        <w:rPr>
+          <w:rStyle w:val="TtuloChar"/>
+        </w:rPr>
+        <w:t>Campos obrigatório sem preenchimento</w:t>
+      </w:r>
+    </w:p>
+    <w:p>
+      <w:r>
+        <w:t xml:space="preserve">Esse fluxo de erro tem a finalidade de apresentar ao usuário o cenário de erro na tentativa de sem preencher um campo obrigatório do </w:t>
+      </w:r>
+      <w:r>
+        <w:t>portal de</w:t>
+      </w:r>
+      <w:r>
+        <w:t xml:space="preserve"> </w:t>
+      </w:r>
+      <w:r>
+        <w:t xml:space="preserve">acesso </w:t>
+      </w:r>
+      <w:r>
+        <w:t xml:space="preserve">ao </w:t>
+      </w:r>
+      <w:r>
+        <w:t>login e senha</w:t>
+      </w:r>
+      <w:r>
+        <w:t xml:space="preserve"> do sistema de lista de </w:t>
+      </w:r>
+      <w:r>
+        <w:t>presença dos</w:t>
+      </w:r>
+      <w:r>
+        <w:t xml:space="preserve"> servidores públicos</w:t>
+      </w:r>
+      <w:r>
+        <w:t xml:space="preserve"> apostadores e </w:t>
+      </w:r>
       <w:bookmarkStart w:id="0" w:name="_GoBack"/>
       <w:bookmarkEnd w:id="0"/>
+      <w:r>
+        <w:t xml:space="preserve">pessoas vinculados com esses aposentados. </w:t>
+      </w:r>
+    </w:p>
+    <w:p>
+      <w:pPr>
+        <w:rPr>
+          <w:b/>
+          <w:bCs/>
+        </w:rPr>
+      </w:pPr>
+      <w:r>
+        <w:rPr>
+          <w:b/>
+          <w:bCs/>
+        </w:rPr>
+        <w:t>1.1</w:t>
+      </w:r>
+      <w:r>
+        <w:t xml:space="preserve"> </w:t>
+      </w:r>
+      <w:r>
+        <w:t>O portal apresenta a mensagem de erro “Login e Senha não foram preenchidos</w:t>
+      </w:r>
+      <w:r>
+        <w:t>”.</w:t>
+      </w:r>
+      <w:r>
+        <w:rPr>
+          <w:b/>
+          <w:bCs/>
+        </w:rPr>
+        <w:t xml:space="preserve"> </w:t>
+      </w:r>
     </w:p>
     <w:sectPr>
+      <w:footerReference w:type="default" r:id="rId8"/>
       <w:pgSz w:w="11906" w:h="16838"/>
       <w:pgMar w:top="1417" w:right="1701" w:bottom="1417" w:left="1701" w:header="708" w:footer="708" w:gutter="0"/>
+      <w:pgNumType w:start="1"/>
       <w:cols w:space="708"/>
       <w:docGrid w:linePitch="360"/>
     </w:sectPr>
@@ -1189,16 +2432,366 @@
 </w:document>
 </file>
 
+<file path=word/endnotes.xml><?xml version="1.0" encoding="utf-8"?>
+<w:endnotes xmlns:wpc="http://schemas.microsoft.com/office/word/2010/wordprocessingCanvas" xmlns:cx="http://schemas.microsoft.com/office/drawing/2014/chartex" xmlns:cx1="http://schemas.microsoft.com/office/drawing/2015/9/8/chartex" xmlns:cx2="http://schemas.microsoft.com/office/drawing/2015/10/21/chartex" xmlns:cx3="http://schemas.microsoft.com/office/drawing/2016/5/9/chartex" xmlns:cx4="http://schemas.microsoft.com/office/drawing/2016/5/10/chartex" xmlns:cx5="http://schemas.microsoft.com/office/drawing/2016/5/11/chartex" xmlns:cx6="http://schemas.microsoft.com/office/drawing/2016/5/12/chartex" xmlns:cx7="http://schemas.microsoft.com/office/drawing/2016/5/13/chartex" xmlns:cx8="http://schemas.microsoft.com/office/drawing/2016/5/14/chartex" xmlns:mc="http://schemas.openxmlformats.org/markup-compatibility/2006" xmlns:aink="http://schemas.microsoft.com/office/drawing/2016/ink" xmlns:am3d="http://schemas.microsoft.com/office/drawing/2017/model3d" xmlns:o="urn:schemas-microsoft-com:office:office" xmlns:r="http://schemas.openxmlformats.org/officeDocument/2006/relationships" xmlns:m="http://schemas.openxmlformats.org/officeDocument/2006/math" xmlns:v="urn:schemas-microsoft-com:vml" xmlns:wp14="http://schemas.microsoft.com/office/word/2010/wordprocessingDrawing" xmlns:wp="http://schemas.openxmlformats.org/drawingml/2006/wordprocessingDrawing" xmlns:w10="urn:schemas-microsoft-com:office:word" xmlns:w="http://schemas.openxmlformats.org/wordprocessingml/2006/main" xmlns:w14="http://schemas.microsoft.com/office/word/2010/wordml" xmlns:w15="http://schemas.microsoft.com/office/word/2012/wordml" xmlns:w16cid="http://schemas.microsoft.com/office/word/2016/wordml/cid" xmlns:w16se="http://schemas.microsoft.com/office/word/2015/wordml/symex" xmlns:wpg="http://schemas.microsoft.com/office/word/2010/wordprocessingGroup" xmlns:wpi="http://schemas.microsoft.com/office/word/2010/wordprocessingInk" xmlns:wne="http://schemas.microsoft.com/office/word/2006/wordml" xmlns:wps="http://schemas.microsoft.com/office/word/2010/wordprocessingShape" mc:Ignorable="w14 w15 w16se w16cid wp14">
+  <w:endnote w:type="separator" w:id="-1">
+    <w:p>
+      <w:pPr>
+        <w:spacing w:after="0" w:line="240" w:lineRule="auto"/>
+      </w:pPr>
+      <w:r>
+        <w:separator/>
+      </w:r>
+    </w:p>
+  </w:endnote>
+  <w:endnote w:type="continuationSeparator" w:id="0">
+    <w:p>
+      <w:pPr>
+        <w:spacing w:after="0" w:line="240" w:lineRule="auto"/>
+      </w:pPr>
+      <w:r>
+        <w:continuationSeparator/>
+      </w:r>
+    </w:p>
+  </w:endnote>
+</w:endnotes>
+</file>
+
+<file path=word/footer1.xml><?xml version="1.0" encoding="utf-8"?>
+<w:ftr xmlns:wpc="http://schemas.microsoft.com/office/word/2010/wordprocessingCanvas" xmlns:cx="http://schemas.microsoft.com/office/drawing/2014/chartex" xmlns:cx1="http://schemas.microsoft.com/office/drawing/2015/9/8/chartex" xmlns:cx2="http://schemas.microsoft.com/office/drawing/2015/10/21/chartex" xmlns:cx3="http://schemas.microsoft.com/office/drawing/2016/5/9/chartex" xmlns:cx4="http://schemas.microsoft.com/office/drawing/2016/5/10/chartex" xmlns:cx5="http://schemas.microsoft.com/office/drawing/2016/5/11/chartex" xmlns:cx6="http://schemas.microsoft.com/office/drawing/2016/5/12/chartex" xmlns:cx7="http://schemas.microsoft.com/office/drawing/2016/5/13/chartex" xmlns:cx8="http://schemas.microsoft.com/office/drawing/2016/5/14/chartex" xmlns:mc="http://schemas.openxmlformats.org/markup-compatibility/2006" xmlns:aink="http://schemas.microsoft.com/office/drawing/2016/ink" xmlns:am3d="http://schemas.microsoft.com/office/drawing/2017/model3d" xmlns:o="urn:schemas-microsoft-com:office:office" xmlns:r="http://schemas.openxmlformats.org/officeDocument/2006/relationships" xmlns:m="http://schemas.openxmlformats.org/officeDocument/2006/math" xmlns:v="urn:schemas-microsoft-com:vml" xmlns:wp14="http://schemas.microsoft.com/office/word/2010/wordprocessingDrawing" xmlns:wp="http://schemas.openxmlformats.org/drawingml/2006/wordprocessingDrawing" xmlns:w10="urn:schemas-microsoft-com:office:word" xmlns:w="http://schemas.openxmlformats.org/wordprocessingml/2006/main" xmlns:w14="http://schemas.microsoft.com/office/word/2010/wordml" xmlns:w15="http://schemas.microsoft.com/office/word/2012/wordml" xmlns:w16cid="http://schemas.microsoft.com/office/word/2016/wordml/cid" xmlns:w16se="http://schemas.microsoft.com/office/word/2015/wordml/symex" xmlns:wpg="http://schemas.microsoft.com/office/word/2010/wordprocessingGroup" xmlns:wpi="http://schemas.microsoft.com/office/word/2010/wordprocessingInk" xmlns:wne="http://schemas.microsoft.com/office/word/2006/wordml" xmlns:wps="http://schemas.microsoft.com/office/word/2010/wordprocessingShape" mc:Ignorable="w14 w15 w16se w16cid wp14">
+  <w:sdt>
+    <w:sdtPr>
+      <w:id w:val="-1472744622"/>
+      <w:docPartObj>
+        <w:docPartGallery w:val="Page Numbers (Bottom of Page)"/>
+        <w:docPartUnique/>
+      </w:docPartObj>
+    </w:sdtPr>
+    <w:sdtContent>
+      <w:p>
+        <w:pPr>
+          <w:pStyle w:val="Rodap"/>
+          <w:jc w:val="right"/>
+        </w:pPr>
+        <w:r>
+          <w:fldChar w:fldCharType="begin"/>
+        </w:r>
+        <w:r>
+          <w:instrText>PAGE   \* MERGEFORMAT</w:instrText>
+        </w:r>
+        <w:r>
+          <w:fldChar w:fldCharType="separate"/>
+        </w:r>
+        <w:r>
+          <w:t>2</w:t>
+        </w:r>
+        <w:r>
+          <w:fldChar w:fldCharType="end"/>
+        </w:r>
+      </w:p>
+    </w:sdtContent>
+  </w:sdt>
+  <w:p>
+    <w:pPr>
+      <w:pStyle w:val="Rodap"/>
+    </w:pPr>
+  </w:p>
+</w:ftr>
+</file>
+
+<file path=word/footnotes.xml><?xml version="1.0" encoding="utf-8"?>
+<w:footnotes xmlns:wpc="http://schemas.microsoft.com/office/word/2010/wordprocessingCanvas" xmlns:cx="http://schemas.microsoft.com/office/drawing/2014/chartex" xmlns:cx1="http://schemas.microsoft.com/office/drawing/2015/9/8/chartex" xmlns:cx2="http://schemas.microsoft.com/office/drawing/2015/10/21/chartex" xmlns:cx3="http://schemas.microsoft.com/office/drawing/2016/5/9/chartex" xmlns:cx4="http://schemas.microsoft.com/office/drawing/2016/5/10/chartex" xmlns:cx5="http://schemas.microsoft.com/office/drawing/2016/5/11/chartex" xmlns:cx6="http://schemas.microsoft.com/office/drawing/2016/5/12/chartex" xmlns:cx7="http://schemas.microsoft.com/office/drawing/2016/5/13/chartex" xmlns:cx8="http://schemas.microsoft.com/office/drawing/2016/5/14/chartex" xmlns:mc="http://schemas.openxmlformats.org/markup-compatibility/2006" xmlns:aink="http://schemas.microsoft.com/office/drawing/2016/ink" xmlns:am3d="http://schemas.microsoft.com/office/drawing/2017/model3d" xmlns:o="urn:schemas-microsoft-com:office:office" xmlns:r="http://schemas.openxmlformats.org/officeDocument/2006/relationships" xmlns:m="http://schemas.openxmlformats.org/officeDocument/2006/math" xmlns:v="urn:schemas-microsoft-com:vml" xmlns:wp14="http://schemas.microsoft.com/office/word/2010/wordprocessingDrawing" xmlns:wp="http://schemas.openxmlformats.org/drawingml/2006/wordprocessingDrawing" xmlns:w10="urn:schemas-microsoft-com:office:word" xmlns:w="http://schemas.openxmlformats.org/wordprocessingml/2006/main" xmlns:w14="http://schemas.microsoft.com/office/word/2010/wordml" xmlns:w15="http://schemas.microsoft.com/office/word/2012/wordml" xmlns:w16cid="http://schemas.microsoft.com/office/word/2016/wordml/cid" xmlns:w16se="http://schemas.microsoft.com/office/word/2015/wordml/symex" xmlns:wpg="http://schemas.microsoft.com/office/word/2010/wordprocessingGroup" xmlns:wpi="http://schemas.microsoft.com/office/word/2010/wordprocessingInk" xmlns:wne="http://schemas.microsoft.com/office/word/2006/wordml" xmlns:wps="http://schemas.microsoft.com/office/word/2010/wordprocessingShape" mc:Ignorable="w14 w15 w16se w16cid wp14">
+  <w:footnote w:type="separator" w:id="-1">
+    <w:p>
+      <w:pPr>
+        <w:spacing w:after="0" w:line="240" w:lineRule="auto"/>
+      </w:pPr>
+      <w:r>
+        <w:separator/>
+      </w:r>
+    </w:p>
+  </w:footnote>
+  <w:footnote w:type="continuationSeparator" w:id="0">
+    <w:p>
+      <w:pPr>
+        <w:spacing w:after="0" w:line="240" w:lineRule="auto"/>
+      </w:pPr>
+      <w:r>
+        <w:continuationSeparator/>
+      </w:r>
+    </w:p>
+  </w:footnote>
+</w:footnotes>
+</file>
+
 <file path=word/numbering.xml><?xml version="1.0" encoding="utf-8"?>
 <w:numbering xmlns:wpc="http://schemas.microsoft.com/office/word/2010/wordprocessingCanvas" xmlns:cx="http://schemas.microsoft.com/office/drawing/2014/chartex" xmlns:cx1="http://schemas.microsoft.com/office/drawing/2015/9/8/chartex" xmlns:cx2="http://schemas.microsoft.com/office/drawing/2015/10/21/chartex" xmlns:cx3="http://schemas.microsoft.com/office/drawing/2016/5/9/chartex" xmlns:cx4="http://schemas.microsoft.com/office/drawing/2016/5/10/chartex" xmlns:cx5="http://schemas.microsoft.com/office/drawing/2016/5/11/chartex" xmlns:cx6="http://schemas.microsoft.com/office/drawing/2016/5/12/chartex" xmlns:cx7="http://schemas.microsoft.com/office/drawing/2016/5/13/chartex" xmlns:cx8="http://schemas.microsoft.com/office/drawing/2016/5/14/chartex" xmlns:mc="http://schemas.openxmlformats.org/markup-compatibility/2006" xmlns:aink="http://schemas.microsoft.com/office/drawing/2016/ink" xmlns:am3d="http://schemas.microsoft.com/office/drawing/2017/model3d" xmlns:o="urn:schemas-microsoft-com:office:office" xmlns:r="http://schemas.openxmlformats.org/officeDocument/2006/relationships" xmlns:m="http://schemas.openxmlformats.org/officeDocument/2006/math" xmlns:v="urn:schemas-microsoft-com:vml" xmlns:wp14="http://schemas.microsoft.com/office/word/2010/wordprocessingDrawing" xmlns:wp="http://schemas.openxmlformats.org/drawingml/2006/wordprocessingDrawing" xmlns:w10="urn:schemas-microsoft-com:office:word" xmlns:w="http://schemas.openxmlformats.org/wordprocessingml/2006/main" xmlns:w14="http://schemas.microsoft.com/office/word/2010/wordml" xmlns:w15="http://schemas.microsoft.com/office/word/2012/wordml" xmlns:w16cid="http://schemas.microsoft.com/office/word/2016/wordml/cid" xmlns:w16se="http://schemas.microsoft.com/office/word/2015/wordml/symex" xmlns:wpg="http://schemas.microsoft.com/office/word/2010/wordprocessingGroup" xmlns:wpi="http://schemas.microsoft.com/office/word/2010/wordprocessingInk" xmlns:wne="http://schemas.microsoft.com/office/word/2006/wordml" xmlns:wps="http://schemas.microsoft.com/office/word/2010/wordprocessingShape" mc:Ignorable="w14 w15 w16se w16cid wp14">
   <w:abstractNum w:abstractNumId="0" w15:restartNumberingAfterBreak="0">
-    <w:nsid w:val="6B491A9B"/>
+    <w:nsid w:val="0CC17E8F"/>
+    <w:multiLevelType w:val="hybridMultilevel"/>
+    <w:tmpl w:val="EBF2522A"/>
+    <w:lvl w:ilvl="0" w:tplc="0416000F">
+      <w:start w:val="1"/>
+      <w:numFmt w:val="decimal"/>
+      <w:lvlText w:val="%1."/>
+      <w:lvlJc w:val="left"/>
+      <w:pPr>
+        <w:ind w:left="720" w:hanging="360"/>
+      </w:pPr>
+    </w:lvl>
+    <w:lvl w:ilvl="1" w:tplc="04160019" w:tentative="1">
+      <w:start w:val="1"/>
+      <w:numFmt w:val="lowerLetter"/>
+      <w:lvlText w:val="%2."/>
+      <w:lvlJc w:val="left"/>
+      <w:pPr>
+        <w:ind w:left="1440" w:hanging="360"/>
+      </w:pPr>
+    </w:lvl>
+    <w:lvl w:ilvl="2" w:tplc="0416001B" w:tentative="1">
+      <w:start w:val="1"/>
+      <w:numFmt w:val="lowerRoman"/>
+      <w:lvlText w:val="%3."/>
+      <w:lvlJc w:val="right"/>
+      <w:pPr>
+        <w:ind w:left="2160" w:hanging="180"/>
+      </w:pPr>
+    </w:lvl>
+    <w:lvl w:ilvl="3" w:tplc="0416000F" w:tentative="1">
+      <w:start w:val="1"/>
+      <w:numFmt w:val="decimal"/>
+      <w:lvlText w:val="%4."/>
+      <w:lvlJc w:val="left"/>
+      <w:pPr>
+        <w:ind w:left="2880" w:hanging="360"/>
+      </w:pPr>
+    </w:lvl>
+    <w:lvl w:ilvl="4" w:tplc="04160019" w:tentative="1">
+      <w:start w:val="1"/>
+      <w:numFmt w:val="lowerLetter"/>
+      <w:lvlText w:val="%5."/>
+      <w:lvlJc w:val="left"/>
+      <w:pPr>
+        <w:ind w:left="3600" w:hanging="360"/>
+      </w:pPr>
+    </w:lvl>
+    <w:lvl w:ilvl="5" w:tplc="0416001B" w:tentative="1">
+      <w:start w:val="1"/>
+      <w:numFmt w:val="lowerRoman"/>
+      <w:lvlText w:val="%6."/>
+      <w:lvlJc w:val="right"/>
+      <w:pPr>
+        <w:ind w:left="4320" w:hanging="180"/>
+      </w:pPr>
+    </w:lvl>
+    <w:lvl w:ilvl="6" w:tplc="0416000F" w:tentative="1">
+      <w:start w:val="1"/>
+      <w:numFmt w:val="decimal"/>
+      <w:lvlText w:val="%7."/>
+      <w:lvlJc w:val="left"/>
+      <w:pPr>
+        <w:ind w:left="5040" w:hanging="360"/>
+      </w:pPr>
+    </w:lvl>
+    <w:lvl w:ilvl="7" w:tplc="04160019" w:tentative="1">
+      <w:start w:val="1"/>
+      <w:numFmt w:val="lowerLetter"/>
+      <w:lvlText w:val="%8."/>
+      <w:lvlJc w:val="left"/>
+      <w:pPr>
+        <w:ind w:left="5760" w:hanging="360"/>
+      </w:pPr>
+    </w:lvl>
+    <w:lvl w:ilvl="8" w:tplc="0416001B" w:tentative="1">
+      <w:start w:val="1"/>
+      <w:numFmt w:val="lowerRoman"/>
+      <w:lvlText w:val="%9."/>
+      <w:lvlJc w:val="right"/>
+      <w:pPr>
+        <w:ind w:left="6480" w:hanging="180"/>
+      </w:pPr>
+    </w:lvl>
+  </w:abstractNum>
+  <w:abstractNum w:abstractNumId="1" w15:restartNumberingAfterBreak="0">
+    <w:nsid w:val="12A441C5"/>
+    <w:multiLevelType w:val="hybridMultilevel"/>
+    <w:tmpl w:val="DE02970C"/>
+    <w:lvl w:ilvl="0" w:tplc="0416000F">
+      <w:start w:val="1"/>
+      <w:numFmt w:val="decimal"/>
+      <w:lvlText w:val="%1."/>
+      <w:lvlJc w:val="left"/>
+      <w:pPr>
+        <w:ind w:left="720" w:hanging="360"/>
+      </w:pPr>
+    </w:lvl>
+    <w:lvl w:ilvl="1" w:tplc="04160019" w:tentative="1">
+      <w:start w:val="1"/>
+      <w:numFmt w:val="lowerLetter"/>
+      <w:lvlText w:val="%2."/>
+      <w:lvlJc w:val="left"/>
+      <w:pPr>
+        <w:ind w:left="1440" w:hanging="360"/>
+      </w:pPr>
+    </w:lvl>
+    <w:lvl w:ilvl="2" w:tplc="0416001B" w:tentative="1">
+      <w:start w:val="1"/>
+      <w:numFmt w:val="lowerRoman"/>
+      <w:lvlText w:val="%3."/>
+      <w:lvlJc w:val="right"/>
+      <w:pPr>
+        <w:ind w:left="2160" w:hanging="180"/>
+      </w:pPr>
+    </w:lvl>
+    <w:lvl w:ilvl="3" w:tplc="0416000F" w:tentative="1">
+      <w:start w:val="1"/>
+      <w:numFmt w:val="decimal"/>
+      <w:lvlText w:val="%4."/>
+      <w:lvlJc w:val="left"/>
+      <w:pPr>
+        <w:ind w:left="2880" w:hanging="360"/>
+      </w:pPr>
+    </w:lvl>
+    <w:lvl w:ilvl="4" w:tplc="04160019" w:tentative="1">
+      <w:start w:val="1"/>
+      <w:numFmt w:val="lowerLetter"/>
+      <w:lvlText w:val="%5."/>
+      <w:lvlJc w:val="left"/>
+      <w:pPr>
+        <w:ind w:left="3600" w:hanging="360"/>
+      </w:pPr>
+    </w:lvl>
+    <w:lvl w:ilvl="5" w:tplc="0416001B" w:tentative="1">
+      <w:start w:val="1"/>
+      <w:numFmt w:val="lowerRoman"/>
+      <w:lvlText w:val="%6."/>
+      <w:lvlJc w:val="right"/>
+      <w:pPr>
+        <w:ind w:left="4320" w:hanging="180"/>
+      </w:pPr>
+    </w:lvl>
+    <w:lvl w:ilvl="6" w:tplc="0416000F" w:tentative="1">
+      <w:start w:val="1"/>
+      <w:numFmt w:val="decimal"/>
+      <w:lvlText w:val="%7."/>
+      <w:lvlJc w:val="left"/>
+      <w:pPr>
+        <w:ind w:left="5040" w:hanging="360"/>
+      </w:pPr>
+    </w:lvl>
+    <w:lvl w:ilvl="7" w:tplc="04160019" w:tentative="1">
+      <w:start w:val="1"/>
+      <w:numFmt w:val="lowerLetter"/>
+      <w:lvlText w:val="%8."/>
+      <w:lvlJc w:val="left"/>
+      <w:pPr>
+        <w:ind w:left="5760" w:hanging="360"/>
+      </w:pPr>
+    </w:lvl>
+    <w:lvl w:ilvl="8" w:tplc="0416001B" w:tentative="1">
+      <w:start w:val="1"/>
+      <w:numFmt w:val="lowerRoman"/>
+      <w:lvlText w:val="%9."/>
+      <w:lvlJc w:val="right"/>
+      <w:pPr>
+        <w:ind w:left="6480" w:hanging="180"/>
+      </w:pPr>
+    </w:lvl>
+  </w:abstractNum>
+  <w:abstractNum w:abstractNumId="2" w15:restartNumberingAfterBreak="0">
+    <w:nsid w:val="3611597E"/>
+    <w:multiLevelType w:val="hybridMultilevel"/>
+    <w:tmpl w:val="BBAE7C44"/>
+    <w:lvl w:ilvl="0" w:tplc="0416000F">
+      <w:start w:val="1"/>
+      <w:numFmt w:val="decimal"/>
+      <w:lvlText w:val="%1."/>
+      <w:lvlJc w:val="left"/>
+      <w:pPr>
+        <w:ind w:left="720" w:hanging="360"/>
+      </w:pPr>
+    </w:lvl>
+    <w:lvl w:ilvl="1" w:tplc="04160019" w:tentative="1">
+      <w:start w:val="1"/>
+      <w:numFmt w:val="lowerLetter"/>
+      <w:lvlText w:val="%2."/>
+      <w:lvlJc w:val="left"/>
+      <w:pPr>
+        <w:ind w:left="1440" w:hanging="360"/>
+      </w:pPr>
+    </w:lvl>
+    <w:lvl w:ilvl="2" w:tplc="0416001B" w:tentative="1">
+      <w:start w:val="1"/>
+      <w:numFmt w:val="lowerRoman"/>
+      <w:lvlText w:val="%3."/>
+      <w:lvlJc w:val="right"/>
+      <w:pPr>
+        <w:ind w:left="2160" w:hanging="180"/>
+      </w:pPr>
+    </w:lvl>
+    <w:lvl w:ilvl="3" w:tplc="0416000F" w:tentative="1">
+      <w:start w:val="1"/>
+      <w:numFmt w:val="decimal"/>
+      <w:lvlText w:val="%4."/>
+      <w:lvlJc w:val="left"/>
+      <w:pPr>
+        <w:ind w:left="2880" w:hanging="360"/>
+      </w:pPr>
+    </w:lvl>
+    <w:lvl w:ilvl="4" w:tplc="04160019" w:tentative="1">
+      <w:start w:val="1"/>
+      <w:numFmt w:val="lowerLetter"/>
+      <w:lvlText w:val="%5."/>
+      <w:lvlJc w:val="left"/>
+      <w:pPr>
+        <w:ind w:left="3600" w:hanging="360"/>
+      </w:pPr>
+    </w:lvl>
+    <w:lvl w:ilvl="5" w:tplc="0416001B" w:tentative="1">
+      <w:start w:val="1"/>
+      <w:numFmt w:val="lowerRoman"/>
+      <w:lvlText w:val="%6."/>
+      <w:lvlJc w:val="right"/>
+      <w:pPr>
+        <w:ind w:left="4320" w:hanging="180"/>
+      </w:pPr>
+    </w:lvl>
+    <w:lvl w:ilvl="6" w:tplc="0416000F" w:tentative="1">
+      <w:start w:val="1"/>
+      <w:numFmt w:val="decimal"/>
+      <w:lvlText w:val="%7."/>
+      <w:lvlJc w:val="left"/>
+      <w:pPr>
+        <w:ind w:left="5040" w:hanging="360"/>
+      </w:pPr>
+    </w:lvl>
+    <w:lvl w:ilvl="7" w:tplc="04160019" w:tentative="1">
+      <w:start w:val="1"/>
+      <w:numFmt w:val="lowerLetter"/>
+      <w:lvlText w:val="%8."/>
+      <w:lvlJc w:val="left"/>
+      <w:pPr>
+        <w:ind w:left="5760" w:hanging="360"/>
+      </w:pPr>
+    </w:lvl>
+    <w:lvl w:ilvl="8" w:tplc="0416001B" w:tentative="1">
+      <w:start w:val="1"/>
+      <w:numFmt w:val="lowerRoman"/>
+      <w:lvlText w:val="%9."/>
+      <w:lvlJc w:val="right"/>
+      <w:pPr>
+        <w:ind w:left="6480" w:hanging="180"/>
+      </w:pPr>
+    </w:lvl>
+  </w:abstractNum>
+  <w:abstractNum w:abstractNumId="3" w15:restartNumberingAfterBreak="0">
+    <w:nsid w:val="4B3031A7"/>
     <w:multiLevelType w:val="multilevel"/>
-    <w:tmpl w:val="94DC6506"/>
+    <w:tmpl w:val="3FDE917A"/>
     <w:lvl w:ilvl="0">
       <w:start w:val="1"/>
       <w:numFmt w:val="decimal"/>
-      <w:lvlText w:val="%1."/>
+      <w:lvlText w:val="%1"/>
       <w:lvlJc w:val="left"/>
       <w:pPr>
         <w:ind w:left="360" w:hanging="360"/>
@@ -1210,10 +2803,10 @@
     <w:lvl w:ilvl="1">
       <w:start w:val="1"/>
       <w:numFmt w:val="decimal"/>
-      <w:lvlText w:val="%1.%2."/>
-      <w:lvlJc w:val="left"/>
-      <w:pPr>
-        <w:ind w:left="360" w:hanging="360"/>
+      <w:lvlText w:val="%1.%2"/>
+      <w:lvlJc w:val="left"/>
+      <w:pPr>
+        <w:ind w:left="525" w:hanging="360"/>
       </w:pPr>
       <w:rPr>
         <w:rFonts w:hint="default"/>
@@ -1222,10 +2815,10 @@
     <w:lvl w:ilvl="2">
       <w:start w:val="1"/>
       <w:numFmt w:val="decimal"/>
-      <w:lvlText w:val="%1.%2.%3."/>
-      <w:lvlJc w:val="left"/>
-      <w:pPr>
-        <w:ind w:left="720" w:hanging="720"/>
+      <w:lvlText w:val="%1.%2.%3"/>
+      <w:lvlJc w:val="left"/>
+      <w:pPr>
+        <w:ind w:left="1050" w:hanging="720"/>
       </w:pPr>
       <w:rPr>
         <w:rFonts w:hint="default"/>
@@ -1234,10 +2827,10 @@
     <w:lvl w:ilvl="3">
       <w:start w:val="1"/>
       <w:numFmt w:val="decimal"/>
-      <w:lvlText w:val="%1.%2.%3.%4."/>
-      <w:lvlJc w:val="left"/>
-      <w:pPr>
-        <w:ind w:left="720" w:hanging="720"/>
+      <w:lvlText w:val="%1.%2.%3.%4"/>
+      <w:lvlJc w:val="left"/>
+      <w:pPr>
+        <w:ind w:left="1575" w:hanging="1080"/>
       </w:pPr>
       <w:rPr>
         <w:rFonts w:hint="default"/>
@@ -1246,10 +2839,10 @@
     <w:lvl w:ilvl="4">
       <w:start w:val="1"/>
       <w:numFmt w:val="decimal"/>
-      <w:lvlText w:val="%1.%2.%3.%4.%5."/>
-      <w:lvlJc w:val="left"/>
-      <w:pPr>
-        <w:ind w:left="1080" w:hanging="1080"/>
+      <w:lvlText w:val="%1.%2.%3.%4.%5"/>
+      <w:lvlJc w:val="left"/>
+      <w:pPr>
+        <w:ind w:left="1740" w:hanging="1080"/>
       </w:pPr>
       <w:rPr>
         <w:rFonts w:hint="default"/>
@@ -1258,10 +2851,10 @@
     <w:lvl w:ilvl="5">
       <w:start w:val="1"/>
       <w:numFmt w:val="decimal"/>
-      <w:lvlText w:val="%1.%2.%3.%4.%5.%6."/>
-      <w:lvlJc w:val="left"/>
-      <w:pPr>
-        <w:ind w:left="1080" w:hanging="1080"/>
+      <w:lvlText w:val="%1.%2.%3.%4.%5.%6"/>
+      <w:lvlJc w:val="left"/>
+      <w:pPr>
+        <w:ind w:left="2265" w:hanging="1440"/>
       </w:pPr>
       <w:rPr>
         <w:rFonts w:hint="default"/>
@@ -1270,10 +2863,10 @@
     <w:lvl w:ilvl="6">
       <w:start w:val="1"/>
       <w:numFmt w:val="decimal"/>
-      <w:lvlText w:val="%1.%2.%3.%4.%5.%6.%7."/>
-      <w:lvlJc w:val="left"/>
-      <w:pPr>
-        <w:ind w:left="1440" w:hanging="1440"/>
+      <w:lvlText w:val="%1.%2.%3.%4.%5.%6.%7"/>
+      <w:lvlJc w:val="left"/>
+      <w:pPr>
+        <w:ind w:left="2430" w:hanging="1440"/>
       </w:pPr>
       <w:rPr>
         <w:rFonts w:hint="default"/>
@@ -1282,10 +2875,10 @@
     <w:lvl w:ilvl="7">
       <w:start w:val="1"/>
       <w:numFmt w:val="decimal"/>
-      <w:lvlText w:val="%1.%2.%3.%4.%5.%6.%7.%8."/>
-      <w:lvlJc w:val="left"/>
-      <w:pPr>
-        <w:ind w:left="1800" w:hanging="1800"/>
+      <w:lvlText w:val="%1.%2.%3.%4.%5.%6.%7.%8"/>
+      <w:lvlJc w:val="left"/>
+      <w:pPr>
+        <w:ind w:left="2955" w:hanging="1800"/>
       </w:pPr>
       <w:rPr>
         <w:rFonts w:hint="default"/>
@@ -1294,17 +2887,511 @@
     <w:lvl w:ilvl="8">
       <w:start w:val="1"/>
       <w:numFmt w:val="decimal"/>
-      <w:lvlText w:val="%1.%2.%3.%4.%5.%6.%7.%8.%9."/>
-      <w:lvlJc w:val="left"/>
-      <w:pPr>
-        <w:ind w:left="1800" w:hanging="1800"/>
+      <w:lvlText w:val="%1.%2.%3.%4.%5.%6.%7.%8.%9"/>
+      <w:lvlJc w:val="left"/>
+      <w:pPr>
+        <w:ind w:left="3120" w:hanging="1800"/>
       </w:pPr>
       <w:rPr>
         <w:rFonts w:hint="default"/>
       </w:rPr>
     </w:lvl>
   </w:abstractNum>
-  <w:abstractNum w:abstractNumId="1" w15:restartNumberingAfterBreak="0">
+  <w:abstractNum w:abstractNumId="4" w15:restartNumberingAfterBreak="0">
+    <w:nsid w:val="61210A3B"/>
+    <w:multiLevelType w:val="hybridMultilevel"/>
+    <w:tmpl w:val="35600930"/>
+    <w:lvl w:ilvl="0" w:tplc="0416000F">
+      <w:start w:val="1"/>
+      <w:numFmt w:val="decimal"/>
+      <w:lvlText w:val="%1."/>
+      <w:lvlJc w:val="left"/>
+      <w:pPr>
+        <w:ind w:left="1425" w:hanging="360"/>
+      </w:pPr>
+    </w:lvl>
+    <w:lvl w:ilvl="1" w:tplc="04160019" w:tentative="1">
+      <w:start w:val="1"/>
+      <w:numFmt w:val="lowerLetter"/>
+      <w:lvlText w:val="%2."/>
+      <w:lvlJc w:val="left"/>
+      <w:pPr>
+        <w:ind w:left="2145" w:hanging="360"/>
+      </w:pPr>
+    </w:lvl>
+    <w:lvl w:ilvl="2" w:tplc="0416001B" w:tentative="1">
+      <w:start w:val="1"/>
+      <w:numFmt w:val="lowerRoman"/>
+      <w:lvlText w:val="%3."/>
+      <w:lvlJc w:val="right"/>
+      <w:pPr>
+        <w:ind w:left="2865" w:hanging="180"/>
+      </w:pPr>
+    </w:lvl>
+    <w:lvl w:ilvl="3" w:tplc="0416000F" w:tentative="1">
+      <w:start w:val="1"/>
+      <w:numFmt w:val="decimal"/>
+      <w:lvlText w:val="%4."/>
+      <w:lvlJc w:val="left"/>
+      <w:pPr>
+        <w:ind w:left="3585" w:hanging="360"/>
+      </w:pPr>
+    </w:lvl>
+    <w:lvl w:ilvl="4" w:tplc="04160019" w:tentative="1">
+      <w:start w:val="1"/>
+      <w:numFmt w:val="lowerLetter"/>
+      <w:lvlText w:val="%5."/>
+      <w:lvlJc w:val="left"/>
+      <w:pPr>
+        <w:ind w:left="4305" w:hanging="360"/>
+      </w:pPr>
+    </w:lvl>
+    <w:lvl w:ilvl="5" w:tplc="0416001B" w:tentative="1">
+      <w:start w:val="1"/>
+      <w:numFmt w:val="lowerRoman"/>
+      <w:lvlText w:val="%6."/>
+      <w:lvlJc w:val="right"/>
+      <w:pPr>
+        <w:ind w:left="5025" w:hanging="180"/>
+      </w:pPr>
+    </w:lvl>
+    <w:lvl w:ilvl="6" w:tplc="0416000F" w:tentative="1">
+      <w:start w:val="1"/>
+      <w:numFmt w:val="decimal"/>
+      <w:lvlText w:val="%7."/>
+      <w:lvlJc w:val="left"/>
+      <w:pPr>
+        <w:ind w:left="5745" w:hanging="360"/>
+      </w:pPr>
+    </w:lvl>
+    <w:lvl w:ilvl="7" w:tplc="04160019" w:tentative="1">
+      <w:start w:val="1"/>
+      <w:numFmt w:val="lowerLetter"/>
+      <w:lvlText w:val="%8."/>
+      <w:lvlJc w:val="left"/>
+      <w:pPr>
+        <w:ind w:left="6465" w:hanging="360"/>
+      </w:pPr>
+    </w:lvl>
+    <w:lvl w:ilvl="8" w:tplc="0416001B" w:tentative="1">
+      <w:start w:val="1"/>
+      <w:numFmt w:val="lowerRoman"/>
+      <w:lvlText w:val="%9."/>
+      <w:lvlJc w:val="right"/>
+      <w:pPr>
+        <w:ind w:left="7185" w:hanging="180"/>
+      </w:pPr>
+    </w:lvl>
+  </w:abstractNum>
+  <w:abstractNum w:abstractNumId="5" w15:restartNumberingAfterBreak="0">
+    <w:nsid w:val="6B491A9B"/>
+    <w:multiLevelType w:val="multilevel"/>
+    <w:tmpl w:val="9B384EC6"/>
+    <w:lvl w:ilvl="0">
+      <w:start w:val="1"/>
+      <w:numFmt w:val="decimal"/>
+      <w:lvlText w:val="%1."/>
+      <w:lvlJc w:val="left"/>
+      <w:pPr>
+        <w:ind w:left="360" w:hanging="360"/>
+      </w:pPr>
+      <w:rPr>
+        <w:rFonts w:hint="default"/>
+        <w:b/>
+        <w:bCs/>
+      </w:rPr>
+    </w:lvl>
+    <w:lvl w:ilvl="1">
+      <w:start w:val="1"/>
+      <w:numFmt w:val="decimal"/>
+      <w:lvlText w:val="%1.%2."/>
+      <w:lvlJc w:val="left"/>
+      <w:pPr>
+        <w:ind w:left="360" w:hanging="360"/>
+      </w:pPr>
+      <w:rPr>
+        <w:rFonts w:hint="default"/>
+      </w:rPr>
+    </w:lvl>
+    <w:lvl w:ilvl="2">
+      <w:start w:val="1"/>
+      <w:numFmt w:val="decimal"/>
+      <w:lvlText w:val="%1.%2.%3."/>
+      <w:lvlJc w:val="left"/>
+      <w:pPr>
+        <w:ind w:left="720" w:hanging="720"/>
+      </w:pPr>
+      <w:rPr>
+        <w:rFonts w:hint="default"/>
+      </w:rPr>
+    </w:lvl>
+    <w:lvl w:ilvl="3">
+      <w:start w:val="1"/>
+      <w:numFmt w:val="decimal"/>
+      <w:lvlText w:val="%1.%2.%3.%4."/>
+      <w:lvlJc w:val="left"/>
+      <w:pPr>
+        <w:ind w:left="720" w:hanging="720"/>
+      </w:pPr>
+      <w:rPr>
+        <w:rFonts w:hint="default"/>
+      </w:rPr>
+    </w:lvl>
+    <w:lvl w:ilvl="4">
+      <w:start w:val="1"/>
+      <w:numFmt w:val="decimal"/>
+      <w:lvlText w:val="%1.%2.%3.%4.%5."/>
+      <w:lvlJc w:val="left"/>
+      <w:pPr>
+        <w:ind w:left="1080" w:hanging="1080"/>
+      </w:pPr>
+      <w:rPr>
+        <w:rFonts w:hint="default"/>
+      </w:rPr>
+    </w:lvl>
+    <w:lvl w:ilvl="5">
+      <w:start w:val="1"/>
+      <w:numFmt w:val="decimal"/>
+      <w:lvlText w:val="%1.%2.%3.%4.%5.%6."/>
+      <w:lvlJc w:val="left"/>
+      <w:pPr>
+        <w:ind w:left="1080" w:hanging="1080"/>
+      </w:pPr>
+      <w:rPr>
+        <w:rFonts w:hint="default"/>
+      </w:rPr>
+    </w:lvl>
+    <w:lvl w:ilvl="6">
+      <w:start w:val="1"/>
+      <w:numFmt w:val="decimal"/>
+      <w:lvlText w:val="%1.%2.%3.%4.%5.%6.%7."/>
+      <w:lvlJc w:val="left"/>
+      <w:pPr>
+        <w:ind w:left="1440" w:hanging="1440"/>
+      </w:pPr>
+      <w:rPr>
+        <w:rFonts w:hint="default"/>
+      </w:rPr>
+    </w:lvl>
+    <w:lvl w:ilvl="7">
+      <w:start w:val="1"/>
+      <w:numFmt w:val="decimal"/>
+      <w:lvlText w:val="%1.%2.%3.%4.%5.%6.%7.%8."/>
+      <w:lvlJc w:val="left"/>
+      <w:pPr>
+        <w:ind w:left="1800" w:hanging="1800"/>
+      </w:pPr>
+      <w:rPr>
+        <w:rFonts w:hint="default"/>
+      </w:rPr>
+    </w:lvl>
+    <w:lvl w:ilvl="8">
+      <w:start w:val="1"/>
+      <w:numFmt w:val="decimal"/>
+      <w:lvlText w:val="%1.%2.%3.%4.%5.%6.%7.%8.%9."/>
+      <w:lvlJc w:val="left"/>
+      <w:pPr>
+        <w:ind w:left="1800" w:hanging="1800"/>
+      </w:pPr>
+      <w:rPr>
+        <w:rFonts w:hint="default"/>
+      </w:rPr>
+    </w:lvl>
+  </w:abstractNum>
+  <w:abstractNum w:abstractNumId="6" w15:restartNumberingAfterBreak="0">
+    <w:nsid w:val="6DDB2AA9"/>
+    <w:multiLevelType w:val="hybridMultilevel"/>
+    <w:tmpl w:val="4A949C7E"/>
+    <w:lvl w:ilvl="0" w:tplc="187ED954">
+      <w:start w:val="1"/>
+      <w:numFmt w:val="decimal"/>
+      <w:lvlText w:val="%1."/>
+      <w:lvlJc w:val="left"/>
+      <w:pPr>
+        <w:ind w:left="720" w:hanging="360"/>
+      </w:pPr>
+      <w:rPr>
+        <w:b/>
+        <w:bCs/>
+      </w:rPr>
+    </w:lvl>
+    <w:lvl w:ilvl="1" w:tplc="04160019" w:tentative="1">
+      <w:start w:val="1"/>
+      <w:numFmt w:val="lowerLetter"/>
+      <w:lvlText w:val="%2."/>
+      <w:lvlJc w:val="left"/>
+      <w:pPr>
+        <w:ind w:left="1440" w:hanging="360"/>
+      </w:pPr>
+    </w:lvl>
+    <w:lvl w:ilvl="2" w:tplc="0416001B" w:tentative="1">
+      <w:start w:val="1"/>
+      <w:numFmt w:val="lowerRoman"/>
+      <w:lvlText w:val="%3."/>
+      <w:lvlJc w:val="right"/>
+      <w:pPr>
+        <w:ind w:left="2160" w:hanging="180"/>
+      </w:pPr>
+    </w:lvl>
+    <w:lvl w:ilvl="3" w:tplc="0416000F" w:tentative="1">
+      <w:start w:val="1"/>
+      <w:numFmt w:val="decimal"/>
+      <w:lvlText w:val="%4."/>
+      <w:lvlJc w:val="left"/>
+      <w:pPr>
+        <w:ind w:left="2880" w:hanging="360"/>
+      </w:pPr>
+    </w:lvl>
+    <w:lvl w:ilvl="4" w:tplc="04160019" w:tentative="1">
+      <w:start w:val="1"/>
+      <w:numFmt w:val="lowerLetter"/>
+      <w:lvlText w:val="%5."/>
+      <w:lvlJc w:val="left"/>
+      <w:pPr>
+        <w:ind w:left="3600" w:hanging="360"/>
+      </w:pPr>
+    </w:lvl>
+    <w:lvl w:ilvl="5" w:tplc="0416001B" w:tentative="1">
+      <w:start w:val="1"/>
+      <w:numFmt w:val="lowerRoman"/>
+      <w:lvlText w:val="%6."/>
+      <w:lvlJc w:val="right"/>
+      <w:pPr>
+        <w:ind w:left="4320" w:hanging="180"/>
+      </w:pPr>
+    </w:lvl>
+    <w:lvl w:ilvl="6" w:tplc="0416000F" w:tentative="1">
+      <w:start w:val="1"/>
+      <w:numFmt w:val="decimal"/>
+      <w:lvlText w:val="%7."/>
+      <w:lvlJc w:val="left"/>
+      <w:pPr>
+        <w:ind w:left="5040" w:hanging="360"/>
+      </w:pPr>
+    </w:lvl>
+    <w:lvl w:ilvl="7" w:tplc="04160019" w:tentative="1">
+      <w:start w:val="1"/>
+      <w:numFmt w:val="lowerLetter"/>
+      <w:lvlText w:val="%8."/>
+      <w:lvlJc w:val="left"/>
+      <w:pPr>
+        <w:ind w:left="5760" w:hanging="360"/>
+      </w:pPr>
+    </w:lvl>
+    <w:lvl w:ilvl="8" w:tplc="0416001B" w:tentative="1">
+      <w:start w:val="1"/>
+      <w:numFmt w:val="lowerRoman"/>
+      <w:lvlText w:val="%9."/>
+      <w:lvlJc w:val="right"/>
+      <w:pPr>
+        <w:ind w:left="6480" w:hanging="180"/>
+      </w:pPr>
+    </w:lvl>
+  </w:abstractNum>
+  <w:abstractNum w:abstractNumId="7" w15:restartNumberingAfterBreak="0">
+    <w:nsid w:val="76961EB1"/>
+    <w:multiLevelType w:val="hybridMultilevel"/>
+    <w:tmpl w:val="44D89930"/>
+    <w:lvl w:ilvl="0" w:tplc="0416000F">
+      <w:start w:val="1"/>
+      <w:numFmt w:val="decimal"/>
+      <w:lvlText w:val="%1."/>
+      <w:lvlJc w:val="left"/>
+      <w:pPr>
+        <w:ind w:left="720" w:hanging="360"/>
+      </w:pPr>
+    </w:lvl>
+    <w:lvl w:ilvl="1" w:tplc="04160019" w:tentative="1">
+      <w:start w:val="1"/>
+      <w:numFmt w:val="lowerLetter"/>
+      <w:lvlText w:val="%2."/>
+      <w:lvlJc w:val="left"/>
+      <w:pPr>
+        <w:ind w:left="1440" w:hanging="360"/>
+      </w:pPr>
+    </w:lvl>
+    <w:lvl w:ilvl="2" w:tplc="0416001B" w:tentative="1">
+      <w:start w:val="1"/>
+      <w:numFmt w:val="lowerRoman"/>
+      <w:lvlText w:val="%3."/>
+      <w:lvlJc w:val="right"/>
+      <w:pPr>
+        <w:ind w:left="2160" w:hanging="180"/>
+      </w:pPr>
+    </w:lvl>
+    <w:lvl w:ilvl="3" w:tplc="0416000F" w:tentative="1">
+      <w:start w:val="1"/>
+      <w:numFmt w:val="decimal"/>
+      <w:lvlText w:val="%4."/>
+      <w:lvlJc w:val="left"/>
+      <w:pPr>
+        <w:ind w:left="2880" w:hanging="360"/>
+      </w:pPr>
+    </w:lvl>
+    <w:lvl w:ilvl="4" w:tplc="04160019" w:tentative="1">
+      <w:start w:val="1"/>
+      <w:numFmt w:val="lowerLetter"/>
+      <w:lvlText w:val="%5."/>
+      <w:lvlJc w:val="left"/>
+      <w:pPr>
+        <w:ind w:left="3600" w:hanging="360"/>
+      </w:pPr>
+    </w:lvl>
+    <w:lvl w:ilvl="5" w:tplc="0416001B" w:tentative="1">
+      <w:start w:val="1"/>
+      <w:numFmt w:val="lowerRoman"/>
+      <w:lvlText w:val="%6."/>
+      <w:lvlJc w:val="right"/>
+      <w:pPr>
+        <w:ind w:left="4320" w:hanging="180"/>
+      </w:pPr>
+    </w:lvl>
+    <w:lvl w:ilvl="6" w:tplc="0416000F" w:tentative="1">
+      <w:start w:val="1"/>
+      <w:numFmt w:val="decimal"/>
+      <w:lvlText w:val="%7."/>
+      <w:lvlJc w:val="left"/>
+      <w:pPr>
+        <w:ind w:left="5040" w:hanging="360"/>
+      </w:pPr>
+    </w:lvl>
+    <w:lvl w:ilvl="7" w:tplc="04160019" w:tentative="1">
+      <w:start w:val="1"/>
+      <w:numFmt w:val="lowerLetter"/>
+      <w:lvlText w:val="%8."/>
+      <w:lvlJc w:val="left"/>
+      <w:pPr>
+        <w:ind w:left="5760" w:hanging="360"/>
+      </w:pPr>
+    </w:lvl>
+    <w:lvl w:ilvl="8" w:tplc="0416001B" w:tentative="1">
+      <w:start w:val="1"/>
+      <w:numFmt w:val="lowerRoman"/>
+      <w:lvlText w:val="%9."/>
+      <w:lvlJc w:val="right"/>
+      <w:pPr>
+        <w:ind w:left="6480" w:hanging="180"/>
+      </w:pPr>
+    </w:lvl>
+  </w:abstractNum>
+  <w:abstractNum w:abstractNumId="8" w15:restartNumberingAfterBreak="0">
+    <w:nsid w:val="7ADB66F6"/>
+    <w:multiLevelType w:val="multilevel"/>
+    <w:tmpl w:val="520E3A42"/>
+    <w:lvl w:ilvl="0">
+      <w:start w:val="1"/>
+      <w:numFmt w:val="decimal"/>
+      <w:lvlText w:val="%1"/>
+      <w:lvlJc w:val="left"/>
+      <w:pPr>
+        <w:ind w:left="405" w:hanging="405"/>
+      </w:pPr>
+      <w:rPr>
+        <w:rFonts w:hint="default"/>
+      </w:rPr>
+    </w:lvl>
+    <w:lvl w:ilvl="1">
+      <w:start w:val="1"/>
+      <w:numFmt w:val="decimal"/>
+      <w:lvlText w:val="%1.%2"/>
+      <w:lvlJc w:val="left"/>
+      <w:pPr>
+        <w:ind w:left="405" w:hanging="405"/>
+      </w:pPr>
+      <w:rPr>
+        <w:rFonts w:hint="default"/>
+        <w:b/>
+        <w:bCs/>
+      </w:rPr>
+    </w:lvl>
+    <w:lvl w:ilvl="2">
+      <w:start w:val="1"/>
+      <w:numFmt w:val="decimal"/>
+      <w:lvlText w:val="%1.%2.%3"/>
+      <w:lvlJc w:val="left"/>
+      <w:pPr>
+        <w:ind w:left="720" w:hanging="720"/>
+      </w:pPr>
+      <w:rPr>
+        <w:rFonts w:hint="default"/>
+        <w:b/>
+        <w:bCs/>
+      </w:rPr>
+    </w:lvl>
+    <w:lvl w:ilvl="3">
+      <w:start w:val="1"/>
+      <w:numFmt w:val="decimal"/>
+      <w:lvlText w:val="%1.%2.%3.%4"/>
+      <w:lvlJc w:val="left"/>
+      <w:pPr>
+        <w:ind w:left="1080" w:hanging="1080"/>
+      </w:pPr>
+      <w:rPr>
+        <w:rFonts w:hint="default"/>
+      </w:rPr>
+    </w:lvl>
+    <w:lvl w:ilvl="4">
+      <w:start w:val="1"/>
+      <w:numFmt w:val="decimal"/>
+      <w:lvlText w:val="%1.%2.%3.%4.%5"/>
+      <w:lvlJc w:val="left"/>
+      <w:pPr>
+        <w:ind w:left="1080" w:hanging="1080"/>
+      </w:pPr>
+      <w:rPr>
+        <w:rFonts w:hint="default"/>
+      </w:rPr>
+    </w:lvl>
+    <w:lvl w:ilvl="5">
+      <w:start w:val="1"/>
+      <w:numFmt w:val="decimal"/>
+      <w:lvlText w:val="%1.%2.%3.%4.%5.%6"/>
+      <w:lvlJc w:val="left"/>
+      <w:pPr>
+        <w:ind w:left="1440" w:hanging="1440"/>
+      </w:pPr>
+      <w:rPr>
+        <w:rFonts w:hint="default"/>
+      </w:rPr>
+    </w:lvl>
+    <w:lvl w:ilvl="6">
+      <w:start w:val="1"/>
+      <w:numFmt w:val="decimal"/>
+      <w:lvlText w:val="%1.%2.%3.%4.%5.%6.%7"/>
+      <w:lvlJc w:val="left"/>
+      <w:pPr>
+        <w:ind w:left="1440" w:hanging="1440"/>
+      </w:pPr>
+      <w:rPr>
+        <w:rFonts w:hint="default"/>
+      </w:rPr>
+    </w:lvl>
+    <w:lvl w:ilvl="7">
+      <w:start w:val="1"/>
+      <w:numFmt w:val="decimal"/>
+      <w:lvlText w:val="%1.%2.%3.%4.%5.%6.%7.%8"/>
+      <w:lvlJc w:val="left"/>
+      <w:pPr>
+        <w:ind w:left="1800" w:hanging="1800"/>
+      </w:pPr>
+      <w:rPr>
+        <w:rFonts w:hint="default"/>
+      </w:rPr>
+    </w:lvl>
+    <w:lvl w:ilvl="8">
+      <w:start w:val="1"/>
+      <w:numFmt w:val="decimal"/>
+      <w:lvlText w:val="%1.%2.%3.%4.%5.%6.%7.%8.%9"/>
+      <w:lvlJc w:val="left"/>
+      <w:pPr>
+        <w:ind w:left="1800" w:hanging="1800"/>
+      </w:pPr>
+      <w:rPr>
+        <w:rFonts w:hint="default"/>
+      </w:rPr>
+    </w:lvl>
+  </w:abstractNum>
+  <w:abstractNum w:abstractNumId="9" w15:restartNumberingAfterBreak="0">
     <w:nsid w:val="7D6A2C74"/>
     <w:multiLevelType w:val="hybridMultilevel"/>
     <w:tmpl w:val="0A48D7FC"/>
@@ -1394,11 +3481,124 @@
       </w:pPr>
     </w:lvl>
   </w:abstractNum>
+  <w:abstractNum w:abstractNumId="10" w15:restartNumberingAfterBreak="0">
+    <w:nsid w:val="7F7A4661"/>
+    <w:multiLevelType w:val="hybridMultilevel"/>
+    <w:tmpl w:val="5994FCE6"/>
+    <w:lvl w:ilvl="0" w:tplc="0416000F">
+      <w:start w:val="1"/>
+      <w:numFmt w:val="decimal"/>
+      <w:lvlText w:val="%1."/>
+      <w:lvlJc w:val="left"/>
+      <w:pPr>
+        <w:ind w:left="1425" w:hanging="360"/>
+      </w:pPr>
+    </w:lvl>
+    <w:lvl w:ilvl="1" w:tplc="04160019" w:tentative="1">
+      <w:start w:val="1"/>
+      <w:numFmt w:val="lowerLetter"/>
+      <w:lvlText w:val="%2."/>
+      <w:lvlJc w:val="left"/>
+      <w:pPr>
+        <w:ind w:left="2145" w:hanging="360"/>
+      </w:pPr>
+    </w:lvl>
+    <w:lvl w:ilvl="2" w:tplc="0416001B" w:tentative="1">
+      <w:start w:val="1"/>
+      <w:numFmt w:val="lowerRoman"/>
+      <w:lvlText w:val="%3."/>
+      <w:lvlJc w:val="right"/>
+      <w:pPr>
+        <w:ind w:left="2865" w:hanging="180"/>
+      </w:pPr>
+    </w:lvl>
+    <w:lvl w:ilvl="3" w:tplc="0416000F" w:tentative="1">
+      <w:start w:val="1"/>
+      <w:numFmt w:val="decimal"/>
+      <w:lvlText w:val="%4."/>
+      <w:lvlJc w:val="left"/>
+      <w:pPr>
+        <w:ind w:left="3585" w:hanging="360"/>
+      </w:pPr>
+    </w:lvl>
+    <w:lvl w:ilvl="4" w:tplc="04160019" w:tentative="1">
+      <w:start w:val="1"/>
+      <w:numFmt w:val="lowerLetter"/>
+      <w:lvlText w:val="%5."/>
+      <w:lvlJc w:val="left"/>
+      <w:pPr>
+        <w:ind w:left="4305" w:hanging="360"/>
+      </w:pPr>
+    </w:lvl>
+    <w:lvl w:ilvl="5" w:tplc="0416001B" w:tentative="1">
+      <w:start w:val="1"/>
+      <w:numFmt w:val="lowerRoman"/>
+      <w:lvlText w:val="%6."/>
+      <w:lvlJc w:val="right"/>
+      <w:pPr>
+        <w:ind w:left="5025" w:hanging="180"/>
+      </w:pPr>
+    </w:lvl>
+    <w:lvl w:ilvl="6" w:tplc="0416000F" w:tentative="1">
+      <w:start w:val="1"/>
+      <w:numFmt w:val="decimal"/>
+      <w:lvlText w:val="%7."/>
+      <w:lvlJc w:val="left"/>
+      <w:pPr>
+        <w:ind w:left="5745" w:hanging="360"/>
+      </w:pPr>
+    </w:lvl>
+    <w:lvl w:ilvl="7" w:tplc="04160019" w:tentative="1">
+      <w:start w:val="1"/>
+      <w:numFmt w:val="lowerLetter"/>
+      <w:lvlText w:val="%8."/>
+      <w:lvlJc w:val="left"/>
+      <w:pPr>
+        <w:ind w:left="6465" w:hanging="360"/>
+      </w:pPr>
+    </w:lvl>
+    <w:lvl w:ilvl="8" w:tplc="0416001B" w:tentative="1">
+      <w:start w:val="1"/>
+      <w:numFmt w:val="lowerRoman"/>
+      <w:lvlText w:val="%9."/>
+      <w:lvlJc w:val="right"/>
+      <w:pPr>
+        <w:ind w:left="7185" w:hanging="180"/>
+      </w:pPr>
+    </w:lvl>
+  </w:abstractNum>
   <w:num w:numId="1">
+    <w:abstractNumId w:val="5"/>
+  </w:num>
+  <w:num w:numId="2">
+    <w:abstractNumId w:val="9"/>
+  </w:num>
+  <w:num w:numId="3">
+    <w:abstractNumId w:val="10"/>
+  </w:num>
+  <w:num w:numId="4">
+    <w:abstractNumId w:val="4"/>
+  </w:num>
+  <w:num w:numId="5">
+    <w:abstractNumId w:val="1"/>
+  </w:num>
+  <w:num w:numId="6">
+    <w:abstractNumId w:val="2"/>
+  </w:num>
+  <w:num w:numId="7">
+    <w:abstractNumId w:val="7"/>
+  </w:num>
+  <w:num w:numId="8">
     <w:abstractNumId w:val="0"/>
   </w:num>
-  <w:num w:numId="2">
-    <w:abstractNumId w:val="1"/>
+  <w:num w:numId="9">
+    <w:abstractNumId w:val="6"/>
+  </w:num>
+  <w:num w:numId="10">
+    <w:abstractNumId w:val="8"/>
+  </w:num>
+  <w:num w:numId="11">
+    <w:abstractNumId w:val="3"/>
   </w:num>
 </w:numbering>
 </file>
@@ -1878,6 +4078,70 @@
       <w:contextualSpacing/>
     </w:pPr>
   </w:style>
+  <w:style w:type="character" w:styleId="Hyperlink">
+    <w:name w:val="Hyperlink"/>
+    <w:basedOn w:val="Fontepargpadro"/>
+    <w:uiPriority w:val="99"/>
+    <w:semiHidden/>
+    <w:unhideWhenUsed/>
+    <w:rsid w:val="00DA1567"/>
+    <w:rPr>
+      <w:color w:val="0000FF"/>
+      <w:u w:val="single"/>
+    </w:rPr>
+  </w:style>
+  <w:style w:type="paragraph" w:styleId="Cabealho">
+    <w:name w:val="header"/>
+    <w:basedOn w:val="Normal"/>
+    <w:link w:val="CabealhoChar"/>
+    <w:uiPriority w:val="99"/>
+    <w:unhideWhenUsed/>
+    <w:rsid w:val="003F1463"/>
+    <w:pPr>
+      <w:tabs>
+        <w:tab w:val="center" w:pos="4252"/>
+        <w:tab w:val="right" w:pos="8504"/>
+      </w:tabs>
+      <w:spacing w:after="0" w:line="240" w:lineRule="auto"/>
+    </w:pPr>
+  </w:style>
+  <w:style w:type="character" w:customStyle="1" w:styleId="CabealhoChar">
+    <w:name w:val="Cabeçalho Char"/>
+    <w:basedOn w:val="Fontepargpadro"/>
+    <w:link w:val="Cabealho"/>
+    <w:uiPriority w:val="99"/>
+    <w:rsid w:val="003F1463"/>
+    <w:rPr>
+      <w:rFonts w:ascii="Arial" w:hAnsi="Arial"/>
+      <w:sz w:val="24"/>
+    </w:rPr>
+  </w:style>
+  <w:style w:type="paragraph" w:styleId="Rodap">
+    <w:name w:val="footer"/>
+    <w:basedOn w:val="Normal"/>
+    <w:link w:val="RodapChar"/>
+    <w:uiPriority w:val="99"/>
+    <w:unhideWhenUsed/>
+    <w:rsid w:val="003F1463"/>
+    <w:pPr>
+      <w:tabs>
+        <w:tab w:val="center" w:pos="4252"/>
+        <w:tab w:val="right" w:pos="8504"/>
+      </w:tabs>
+      <w:spacing w:after="0" w:line="240" w:lineRule="auto"/>
+    </w:pPr>
+  </w:style>
+  <w:style w:type="character" w:customStyle="1" w:styleId="RodapChar">
+    <w:name w:val="Rodapé Char"/>
+    <w:basedOn w:val="Fontepargpadro"/>
+    <w:link w:val="Rodap"/>
+    <w:uiPriority w:val="99"/>
+    <w:rsid w:val="003F1463"/>
+    <w:rPr>
+      <w:rFonts w:ascii="Arial" w:hAnsi="Arial"/>
+      <w:sz w:val="24"/>
+    </w:rPr>
+  </w:style>
 </w:styles>
 </file>
 

</xml_diff>

<commit_message>
feito a documentação do arquivo chamado "portal de acesso", somente a parte de login e senha corrigito
</commit_message>
<xml_diff>
--- a/documentação/modelagem/modelo do portal de acesso/documentação da modelagem do portal de acesso.docx
+++ b/documentação/modelagem/modelo do portal de acesso/documentação da modelagem do portal de acesso.docx
@@ -657,14 +657,7 @@
           <w:b/>
           <w:bCs/>
         </w:rPr>
-        <w:t>Modelo de casos de uso</w:t>
-      </w:r>
-      <w:r>
-        <w:rPr>
-          <w:b/>
-          <w:bCs/>
-        </w:rPr>
-        <w:t xml:space="preserve"> </w:t>
+        <w:t xml:space="preserve">Modelo de casos de uso </w:t>
       </w:r>
       <w:r>
         <w:rPr>
@@ -763,7 +756,7 @@
           <w:b/>
           <w:bCs/>
         </w:rPr>
-        <w:t>4</w:t>
+        <w:t>3</w:t>
       </w:r>
     </w:p>
     <w:p>
@@ -826,7 +819,7 @@
           <w:b/>
           <w:bCs/>
         </w:rPr>
-        <w:t>4</w:t>
+        <w:t>3</w:t>
       </w:r>
     </w:p>
     <w:p/>
@@ -925,7 +918,7 @@
           <w:b/>
           <w:bCs/>
         </w:rPr>
-        <w:t>4</w:t>
+        <w:t>3</w:t>
       </w:r>
     </w:p>
     <w:p/>
@@ -984,14 +977,7 @@
           <w:b/>
           <w:bCs/>
         </w:rPr>
-        <w:t>.......................</w:t>
-      </w:r>
-      <w:r>
-        <w:rPr>
-          <w:b/>
-          <w:bCs/>
-        </w:rPr>
-        <w:t>..............</w:t>
+        <w:t>.....................................</w:t>
       </w:r>
       <w:r>
         <w:rPr>
@@ -1005,7 +991,7 @@
           <w:b/>
           <w:bCs/>
         </w:rPr>
-        <w:t>4</w:t>
+        <w:t>3</w:t>
       </w:r>
     </w:p>
     <w:p>
@@ -1075,14 +1061,14 @@
           <w:b/>
           <w:bCs/>
         </w:rPr>
-        <w:t>.............................</w:t>
-      </w:r>
-      <w:r>
-        <w:rPr>
-          <w:b/>
-          <w:bCs/>
-        </w:rPr>
-        <w:t>....4</w:t>
+        <w:t>.................................</w:t>
+      </w:r>
+      <w:r>
+        <w:rPr>
+          <w:b/>
+          <w:bCs/>
+        </w:rPr>
+        <w:t>3</w:t>
       </w:r>
     </w:p>
     <w:p>
@@ -1159,28 +1145,7 @@
           <w:b/>
           <w:bCs/>
         </w:rPr>
-        <w:t>Fluxo principal</w:t>
-      </w:r>
-      <w:r>
-        <w:rPr>
-          <w:b/>
-          <w:bCs/>
-        </w:rPr>
-        <w:t xml:space="preserve"> </w:t>
-      </w:r>
-      <w:r>
-        <w:rPr>
-          <w:b/>
-          <w:bCs/>
-        </w:rPr>
-        <w:t>....................................................................</w:t>
-      </w:r>
-      <w:r>
-        <w:rPr>
-          <w:b/>
-          <w:bCs/>
-        </w:rPr>
-        <w:t>.........</w:t>
+        <w:t>Fluxo principal .............................................................................</w:t>
       </w:r>
       <w:r>
         <w:rPr>
@@ -1229,14 +1194,7 @@
           <w:b/>
           <w:bCs/>
         </w:rPr>
-        <w:t>Fluxo alternativo</w:t>
-      </w:r>
-      <w:r>
-        <w:rPr>
-          <w:b/>
-          <w:bCs/>
-        </w:rPr>
-        <w:t xml:space="preserve"> ................................................................................... 4</w:t>
+        <w:t>Fluxo alternativo ................................................................................... 4</w:t>
       </w:r>
     </w:p>
     <w:p>
@@ -1264,21 +1222,7 @@
           <w:b/>
           <w:bCs/>
         </w:rPr>
-        <w:t xml:space="preserve"> </w:t>
-      </w:r>
-      <w:r>
-        <w:rPr>
-          <w:b/>
-          <w:bCs/>
-        </w:rPr>
-        <w:t>..................................................................................</w:t>
-      </w:r>
-      <w:r>
-        <w:rPr>
-          <w:b/>
-          <w:bCs/>
-        </w:rPr>
-        <w:t xml:space="preserve"> 4</w:t>
+        <w:t xml:space="preserve"> .................................................................................. 4</w:t>
       </w:r>
     </w:p>
     <w:p>
@@ -1647,79 +1591,317 @@
     </w:p>
     <w:p>
       <w:pPr>
+        <w:pStyle w:val="Ttulo"/>
+        <w:rPr>
+          <w:b/>
+          <w:bCs/>
+        </w:rPr>
+      </w:pPr>
+      <w:r>
+        <w:rPr>
+          <w:b/>
+          <w:bCs/>
+        </w:rPr>
+        <w:t>2</w:t>
+      </w:r>
+      <w:r>
+        <w:rPr>
+          <w:b/>
+          <w:bCs/>
+        </w:rPr>
+        <w:t xml:space="preserve"> Especificação de caso de uso </w:t>
+      </w:r>
+    </w:p>
+    <w:p>
+      <w:pPr>
         <w:jc w:val="both"/>
-        <w:rPr>
-          <w:noProof/>
-        </w:rPr>
-      </w:pPr>
-    </w:p>
-    <w:p>
-      <w:pPr>
+      </w:pPr>
+    </w:p>
+    <w:p>
+      <w:pPr>
+        <w:pStyle w:val="Ttulo"/>
         <w:jc w:val="both"/>
         <w:rPr>
-          <w:noProof/>
-        </w:rPr>
-      </w:pPr>
+          <w:b/>
+          <w:bCs/>
+        </w:rPr>
+      </w:pPr>
+      <w:r>
+        <w:rPr>
+          <w:b/>
+          <w:bCs/>
+        </w:rPr>
+        <w:t xml:space="preserve">2.1 </w:t>
+      </w:r>
+      <w:r>
+        <w:rPr>
+          <w:b/>
+          <w:bCs/>
+        </w:rPr>
+        <w:t>Caso</w:t>
+      </w:r>
+      <w:r>
+        <w:rPr>
+          <w:b/>
+          <w:bCs/>
+        </w:rPr>
+        <w:t xml:space="preserve"> de uso: Acessar o login e a senha</w:t>
+      </w:r>
     </w:p>
     <w:p>
       <w:pPr>
         <w:jc w:val="both"/>
-        <w:rPr>
-          <w:noProof/>
-        </w:rPr>
-      </w:pPr>
-    </w:p>
-    <w:p>
-      <w:pPr>
+      </w:pPr>
+    </w:p>
+    <w:p>
+      <w:pPr>
+        <w:pStyle w:val="Ttulo"/>
         <w:jc w:val="both"/>
         <w:rPr>
-          <w:noProof/>
-        </w:rPr>
-      </w:pPr>
+          <w:b/>
+          <w:bCs/>
+        </w:rPr>
+      </w:pPr>
+      <w:r>
+        <w:rPr>
+          <w:b/>
+          <w:bCs/>
+        </w:rPr>
+        <w:t>2.</w:t>
+      </w:r>
+      <w:r>
+        <w:rPr>
+          <w:b/>
+          <w:bCs/>
+        </w:rPr>
+        <w:t xml:space="preserve">1.1 </w:t>
+      </w:r>
+      <w:r>
+        <w:rPr>
+          <w:b/>
+          <w:bCs/>
+        </w:rPr>
+        <w:t>Descrição do Caso de uso</w:t>
+      </w:r>
+      <w:r>
+        <w:rPr>
+          <w:b/>
+          <w:bCs/>
+        </w:rPr>
+        <w:t>:</w:t>
+      </w:r>
     </w:p>
     <w:p>
       <w:pPr>
         <w:jc w:val="both"/>
-        <w:rPr>
-          <w:noProof/>
-        </w:rPr>
-      </w:pPr>
-    </w:p>
-    <w:p>
-      <w:pPr>
+      </w:pPr>
+      <w:r>
+        <w:t xml:space="preserve">Este caso de uso tem a função de </w:t>
+      </w:r>
+      <w:r>
+        <w:t xml:space="preserve">detalhar o processo de Acesso ao login </w:t>
+      </w:r>
+      <w:r>
+        <w:t>e a</w:t>
+      </w:r>
+      <w:r>
+        <w:t xml:space="preserve"> senha do </w:t>
+      </w:r>
+      <w:r>
+        <w:t>p</w:t>
+      </w:r>
+      <w:r>
+        <w:t xml:space="preserve">ortal de </w:t>
+      </w:r>
+      <w:r>
+        <w:t xml:space="preserve">acesso </w:t>
+      </w:r>
+      <w:r>
+        <w:t xml:space="preserve">ao </w:t>
+      </w:r>
+      <w:r>
+        <w:t>login e senha</w:t>
+      </w:r>
+      <w:r>
+        <w:t>.</w:t>
+      </w:r>
+    </w:p>
+    <w:p>
+      <w:pPr>
+        <w:pStyle w:val="Ttulo"/>
         <w:jc w:val="both"/>
         <w:rPr>
-          <w:noProof/>
-        </w:rPr>
-      </w:pPr>
-    </w:p>
-    <w:p>
-      <w:pPr>
+          <w:b/>
+          <w:bCs/>
+        </w:rPr>
+      </w:pPr>
+      <w:r>
+        <w:rPr>
+          <w:b/>
+          <w:bCs/>
+        </w:rPr>
+        <w:t>2.</w:t>
+      </w:r>
+      <w:r>
+        <w:rPr>
+          <w:b/>
+          <w:bCs/>
+        </w:rPr>
+        <w:t>1.2</w:t>
+      </w:r>
+      <w:r>
+        <w:rPr>
+          <w:b/>
+          <w:bCs/>
+        </w:rPr>
+        <w:t xml:space="preserve"> </w:t>
+      </w:r>
+      <w:r>
+        <w:rPr>
+          <w:b/>
+          <w:bCs/>
+        </w:rPr>
+        <w:t>Ator(es):</w:t>
+      </w:r>
+    </w:p>
+    <w:p>
+      <w:pPr>
+        <w:pStyle w:val="Ttulo"/>
         <w:jc w:val="both"/>
-        <w:rPr>
-          <w:noProof/>
-        </w:rPr>
-      </w:pPr>
+      </w:pPr>
+      <w:r>
+        <w:rPr>
+          <w:b/>
+          <w:bCs/>
+        </w:rPr>
+        <w:t xml:space="preserve"> </w:t>
+      </w:r>
+      <w:r>
+        <w:t>Usuário</w:t>
+      </w:r>
+      <w:r>
+        <w:t xml:space="preserve"> que </w:t>
+      </w:r>
+      <w:r>
+        <w:t>tem de</w:t>
+      </w:r>
+      <w:r>
+        <w:t xml:space="preserve"> </w:t>
+      </w:r>
+      <w:r>
+        <w:t>acessar o portal</w:t>
+      </w:r>
+      <w:r>
+        <w:t xml:space="preserve"> </w:t>
+      </w:r>
+      <w:r>
+        <w:t xml:space="preserve">de </w:t>
+      </w:r>
+      <w:r>
+        <w:t xml:space="preserve">acesso </w:t>
+      </w:r>
+      <w:r>
+        <w:t xml:space="preserve">ao </w:t>
+      </w:r>
+      <w:r>
+        <w:t>login e senha</w:t>
+      </w:r>
+      <w:r>
+        <w:t>.</w:t>
+      </w:r>
     </w:p>
     <w:p>
       <w:pPr>
         <w:jc w:val="both"/>
-        <w:rPr>
-          <w:noProof/>
-        </w:rPr>
-      </w:pPr>
-    </w:p>
-    <w:p>
-      <w:pPr>
+      </w:pPr>
+    </w:p>
+    <w:p>
+      <w:pPr>
+        <w:pStyle w:val="Ttulo"/>
         <w:jc w:val="both"/>
         <w:rPr>
-          <w:noProof/>
-        </w:rPr>
-      </w:pPr>
-    </w:p>
-    <w:p>
-      <w:pPr>
-        <w:pStyle w:val="Ttulo"/>
+          <w:b/>
+          <w:bCs/>
+        </w:rPr>
+      </w:pPr>
+      <w:r>
+        <w:rPr>
+          <w:b/>
+          <w:bCs/>
+        </w:rPr>
+        <w:t>2.</w:t>
+      </w:r>
+      <w:r>
+        <w:rPr>
+          <w:b/>
+          <w:bCs/>
+        </w:rPr>
+        <w:t>1.3</w:t>
+      </w:r>
+      <w:r>
+        <w:rPr>
+          <w:b/>
+          <w:bCs/>
+        </w:rPr>
+        <w:t xml:space="preserve"> Pr</w:t>
+      </w:r>
+      <w:r>
+        <w:rPr>
+          <w:b/>
+          <w:bCs/>
+        </w:rPr>
+        <w:t>e</w:t>
+      </w:r>
+      <w:r>
+        <w:rPr>
+          <w:b/>
+          <w:bCs/>
+        </w:rPr>
+        <w:t xml:space="preserve">condição </w:t>
+      </w:r>
+    </w:p>
+    <w:p>
+      <w:pPr>
+        <w:jc w:val="both"/>
+      </w:pPr>
+      <w:r>
+        <w:t xml:space="preserve">Ter um login e senha do </w:t>
+      </w:r>
+      <w:proofErr w:type="spellStart"/>
+      <w:r>
+        <w:t>I</w:t>
+      </w:r>
+      <w:r>
+        <w:t>prem</w:t>
+      </w:r>
+      <w:proofErr w:type="spellEnd"/>
+      <w:r>
+        <w:t xml:space="preserve">, </w:t>
+      </w:r>
+      <w:proofErr w:type="spellStart"/>
+      <w:r>
+        <w:t>S</w:t>
+      </w:r>
+      <w:r>
+        <w:t>insem</w:t>
+      </w:r>
+      <w:proofErr w:type="spellEnd"/>
+      <w:r>
+        <w:t xml:space="preserve"> e o </w:t>
+      </w:r>
+      <w:proofErr w:type="spellStart"/>
+      <w:r>
+        <w:t>pam</w:t>
+      </w:r>
+      <w:proofErr w:type="spellEnd"/>
+      <w:r>
+        <w:t>.</w:t>
+      </w:r>
+    </w:p>
+    <w:p>
+      <w:pPr>
+        <w:pStyle w:val="Ttulo"/>
+        <w:jc w:val="both"/>
         <w:rPr>
           <w:b/>
           <w:bCs/>
@@ -1731,316 +1913,6 @@
           <w:bCs/>
         </w:rPr>
         <w:lastRenderedPageBreak/>
-        <w:t>2</w:t>
-      </w:r>
-      <w:r>
-        <w:rPr>
-          <w:b/>
-          <w:bCs/>
-        </w:rPr>
-        <w:t xml:space="preserve"> Especificação de caso de uso </w:t>
-      </w:r>
-    </w:p>
-    <w:p>
-      <w:pPr>
-        <w:jc w:val="both"/>
-      </w:pPr>
-    </w:p>
-    <w:p>
-      <w:pPr>
-        <w:pStyle w:val="Ttulo"/>
-        <w:jc w:val="both"/>
-        <w:rPr>
-          <w:b/>
-          <w:bCs/>
-        </w:rPr>
-      </w:pPr>
-      <w:r>
-        <w:rPr>
-          <w:b/>
-          <w:bCs/>
-        </w:rPr>
-        <w:t xml:space="preserve">2.1 </w:t>
-      </w:r>
-      <w:r>
-        <w:rPr>
-          <w:b/>
-          <w:bCs/>
-        </w:rPr>
-        <w:t>Caso</w:t>
-      </w:r>
-      <w:r>
-        <w:rPr>
-          <w:b/>
-          <w:bCs/>
-        </w:rPr>
-        <w:t xml:space="preserve"> de uso: Acessar o login e a senha</w:t>
-      </w:r>
-    </w:p>
-    <w:p>
-      <w:pPr>
-        <w:jc w:val="both"/>
-      </w:pPr>
-    </w:p>
-    <w:p>
-      <w:pPr>
-        <w:pStyle w:val="Ttulo"/>
-        <w:jc w:val="both"/>
-        <w:rPr>
-          <w:b/>
-          <w:bCs/>
-        </w:rPr>
-      </w:pPr>
-      <w:r>
-        <w:rPr>
-          <w:b/>
-          <w:bCs/>
-        </w:rPr>
-        <w:t>2.</w:t>
-      </w:r>
-      <w:r>
-        <w:rPr>
-          <w:b/>
-          <w:bCs/>
-        </w:rPr>
-        <w:t xml:space="preserve">1.1 </w:t>
-      </w:r>
-      <w:r>
-        <w:rPr>
-          <w:b/>
-          <w:bCs/>
-        </w:rPr>
-        <w:t>Descrição do Caso de uso</w:t>
-      </w:r>
-      <w:r>
-        <w:rPr>
-          <w:b/>
-          <w:bCs/>
-        </w:rPr>
-        <w:t>:</w:t>
-      </w:r>
-    </w:p>
-    <w:p>
-      <w:pPr>
-        <w:jc w:val="both"/>
-      </w:pPr>
-      <w:r>
-        <w:t xml:space="preserve">Este caso de uso tem a função de </w:t>
-      </w:r>
-      <w:r>
-        <w:t xml:space="preserve">detalhar o processo de Acesso ao login </w:t>
-      </w:r>
-      <w:r>
-        <w:t>e a</w:t>
-      </w:r>
-      <w:r>
-        <w:t xml:space="preserve"> senha do </w:t>
-      </w:r>
-      <w:r>
-        <w:t>p</w:t>
-      </w:r>
-      <w:r>
-        <w:t xml:space="preserve">ortal de </w:t>
-      </w:r>
-      <w:r>
-        <w:t xml:space="preserve">acesso </w:t>
-      </w:r>
-      <w:r>
-        <w:t xml:space="preserve">ao </w:t>
-      </w:r>
-      <w:r>
-        <w:t>login e senha</w:t>
-      </w:r>
-      <w:r>
-        <w:t>.</w:t>
-      </w:r>
-    </w:p>
-    <w:p>
-      <w:pPr>
-        <w:pStyle w:val="Ttulo"/>
-        <w:jc w:val="both"/>
-        <w:rPr>
-          <w:b/>
-          <w:bCs/>
-        </w:rPr>
-      </w:pPr>
-      <w:r>
-        <w:rPr>
-          <w:b/>
-          <w:bCs/>
-        </w:rPr>
-        <w:t>2.</w:t>
-      </w:r>
-      <w:r>
-        <w:rPr>
-          <w:b/>
-          <w:bCs/>
-        </w:rPr>
-        <w:t>1.2</w:t>
-      </w:r>
-      <w:r>
-        <w:rPr>
-          <w:b/>
-          <w:bCs/>
-        </w:rPr>
-        <w:t xml:space="preserve"> </w:t>
-      </w:r>
-      <w:r>
-        <w:rPr>
-          <w:b/>
-          <w:bCs/>
-        </w:rPr>
-        <w:t>Ator(es):</w:t>
-      </w:r>
-    </w:p>
-    <w:p>
-      <w:pPr>
-        <w:pStyle w:val="Ttulo"/>
-        <w:jc w:val="both"/>
-      </w:pPr>
-      <w:r>
-        <w:rPr>
-          <w:b/>
-          <w:bCs/>
-        </w:rPr>
-        <w:t xml:space="preserve"> </w:t>
-      </w:r>
-      <w:r>
-        <w:t>Usuário</w:t>
-      </w:r>
-      <w:r>
-        <w:t xml:space="preserve"> que </w:t>
-      </w:r>
-      <w:r>
-        <w:t>tem de</w:t>
-      </w:r>
-      <w:r>
-        <w:t xml:space="preserve"> </w:t>
-      </w:r>
-      <w:r>
-        <w:t>acessar o portal</w:t>
-      </w:r>
-      <w:r>
-        <w:t xml:space="preserve"> </w:t>
-      </w:r>
-      <w:r>
-        <w:t xml:space="preserve">de </w:t>
-      </w:r>
-      <w:r>
-        <w:t xml:space="preserve">acesso </w:t>
-      </w:r>
-      <w:r>
-        <w:t xml:space="preserve">ao </w:t>
-      </w:r>
-      <w:r>
-        <w:t>login e senha</w:t>
-      </w:r>
-      <w:r>
-        <w:t>.</w:t>
-      </w:r>
-    </w:p>
-    <w:p>
-      <w:pPr>
-        <w:jc w:val="both"/>
-      </w:pPr>
-    </w:p>
-    <w:p>
-      <w:pPr>
-        <w:pStyle w:val="Ttulo"/>
-        <w:jc w:val="both"/>
-        <w:rPr>
-          <w:b/>
-          <w:bCs/>
-        </w:rPr>
-      </w:pPr>
-      <w:r>
-        <w:rPr>
-          <w:b/>
-          <w:bCs/>
-        </w:rPr>
-        <w:t>2.</w:t>
-      </w:r>
-      <w:r>
-        <w:rPr>
-          <w:b/>
-          <w:bCs/>
-        </w:rPr>
-        <w:t>1.3</w:t>
-      </w:r>
-      <w:r>
-        <w:rPr>
-          <w:b/>
-          <w:bCs/>
-        </w:rPr>
-        <w:t xml:space="preserve"> Pr</w:t>
-      </w:r>
-      <w:r>
-        <w:rPr>
-          <w:b/>
-          <w:bCs/>
-        </w:rPr>
-        <w:t>e</w:t>
-      </w:r>
-      <w:r>
-        <w:rPr>
-          <w:b/>
-          <w:bCs/>
-        </w:rPr>
-        <w:t xml:space="preserve">condição </w:t>
-      </w:r>
-    </w:p>
-    <w:p>
-      <w:pPr>
-        <w:jc w:val="both"/>
-      </w:pPr>
-      <w:r>
-        <w:t xml:space="preserve">Ter um login e senha do </w:t>
-      </w:r>
-      <w:proofErr w:type="spellStart"/>
-      <w:r>
-        <w:t>I</w:t>
-      </w:r>
-      <w:r>
-        <w:t>prem</w:t>
-      </w:r>
-      <w:proofErr w:type="spellEnd"/>
-      <w:r>
-        <w:t xml:space="preserve">, </w:t>
-      </w:r>
-      <w:proofErr w:type="spellStart"/>
-      <w:r>
-        <w:t>S</w:t>
-      </w:r>
-      <w:r>
-        <w:t>insem</w:t>
-      </w:r>
-      <w:proofErr w:type="spellEnd"/>
-      <w:r>
-        <w:t xml:space="preserve"> e o </w:t>
-      </w:r>
-      <w:proofErr w:type="spellStart"/>
-      <w:r>
-        <w:t>pam</w:t>
-      </w:r>
-      <w:proofErr w:type="spellEnd"/>
-      <w:r>
-        <w:t>.</w:t>
-      </w:r>
-    </w:p>
-    <w:p>
-      <w:pPr>
-        <w:pStyle w:val="Ttulo"/>
-        <w:jc w:val="both"/>
-        <w:rPr>
-          <w:b/>
-          <w:bCs/>
-        </w:rPr>
-      </w:pPr>
-      <w:r>
-        <w:rPr>
-          <w:b/>
-          <w:bCs/>
-        </w:rPr>
         <w:t>2.</w:t>
       </w:r>
       <w:r>
@@ -2381,43 +2253,94 @@
         <w:t xml:space="preserve"> servidores públicos</w:t>
       </w:r>
       <w:r>
-        <w:t xml:space="preserve"> apostadores e </w:t>
-      </w:r>
+        <w:t xml:space="preserve"> apostadores e pessoas vinculados com esses aposentados. </w:t>
+      </w:r>
+    </w:p>
+    <w:p>
+      <w:pPr>
+        <w:pStyle w:val="PargrafodaLista"/>
+        <w:numPr>
+          <w:ilvl w:val="1"/>
+          <w:numId w:val="12"/>
+        </w:numPr>
+        <w:rPr>
+          <w:b/>
+          <w:bCs/>
+        </w:rPr>
+      </w:pPr>
+      <w:r>
+        <w:t>O portal apresenta a mensagem de erro “Login e Senha não foram preenchidos</w:t>
+      </w:r>
+      <w:r>
+        <w:t>”.</w:t>
+      </w:r>
+      <w:r>
+        <w:rPr>
+          <w:b/>
+          <w:bCs/>
+        </w:rPr>
+        <w:t xml:space="preserve"> </w:t>
+      </w:r>
+    </w:p>
+    <w:p>
+      <w:pPr>
+        <w:rPr>
+          <w:b/>
+          <w:bCs/>
+        </w:rPr>
+      </w:pPr>
       <w:bookmarkStart w:id="0" w:name="_GoBack"/>
       <w:bookmarkEnd w:id="0"/>
-      <w:r>
-        <w:t xml:space="preserve">pessoas vinculados com esses aposentados. </w:t>
-      </w:r>
-    </w:p>
-    <w:p>
-      <w:pPr>
-        <w:rPr>
-          <w:b/>
-          <w:bCs/>
-        </w:rPr>
-      </w:pPr>
-      <w:r>
-        <w:rPr>
-          <w:b/>
-          <w:bCs/>
-        </w:rPr>
-        <w:t>1.1</w:t>
-      </w:r>
-      <w:r>
+    </w:p>
+    <w:p>
+      <w:pPr>
+        <w:pStyle w:val="PargrafodaLista"/>
+        <w:numPr>
+          <w:ilvl w:val="0"/>
+          <w:numId w:val="1"/>
+        </w:numPr>
+      </w:pPr>
+      <w:r>
+        <w:t xml:space="preserve">Campo login e senha inválidos </w:t>
+      </w:r>
+    </w:p>
+    <w:p>
+      <w:r>
+        <w:t>Esse fluxo de erro tem a finalidade de apresentar ao usuário o cenário de erro quanto for uma tentativa de acessar com uma login e senha inválidos</w:t>
+      </w:r>
+      <w:r>
+        <w:t xml:space="preserve"> fornece pelo usuário que estive com a intenção de acessar o portal de acesso ao login e senha do sistema de lista de presença dos </w:t>
+      </w:r>
+      <w:r>
+        <w:t>servidores públicos</w:t>
+      </w:r>
+      <w:r>
+        <w:t xml:space="preserve"> apostadores e pessoas vinculados com esses aposentados. </w:t>
+      </w:r>
+    </w:p>
+    <w:p>
+      <w:r>
+        <w:rPr>
+          <w:b/>
+          <w:bCs/>
+        </w:rPr>
+        <w:t>2.1</w:t>
+      </w:r>
+      <w:r>
+        <w:rPr>
+          <w:b/>
+          <w:bCs/>
+        </w:rPr>
         <w:t xml:space="preserve"> </w:t>
       </w:r>
       <w:r>
-        <w:t>O portal apresenta a mensagem de erro “Login e Senha não foram preenchidos</w:t>
+        <w:t xml:space="preserve">O portal apresenta a mensagem de erro “Login e Senha </w:t>
+      </w:r>
+      <w:r>
+        <w:t>inválidos</w:t>
       </w:r>
       <w:r>
         <w:t>”.</w:t>
-      </w:r>
-      <w:r>
-        <w:rPr>
-          <w:b/>
-          <w:bCs/>
-        </w:rPr>
-        <w:t xml:space="preserve"> </w:t>
       </w:r>
     </w:p>
     <w:sectPr>
@@ -2467,6 +2390,7 @@
         <w:docPartUnique/>
       </w:docPartObj>
     </w:sdtPr>
+    <w:sdtEndPr/>
     <w:sdtContent>
       <w:p>
         <w:pPr>
@@ -2898,6 +2822,119 @@
     </w:lvl>
   </w:abstractNum>
   <w:abstractNum w:abstractNumId="4" w15:restartNumberingAfterBreak="0">
+    <w:nsid w:val="5DB93ABE"/>
+    <w:multiLevelType w:val="multilevel"/>
+    <w:tmpl w:val="B78E69C0"/>
+    <w:lvl w:ilvl="0">
+      <w:start w:val="1"/>
+      <w:numFmt w:val="decimal"/>
+      <w:lvlText w:val="%1"/>
+      <w:lvlJc w:val="left"/>
+      <w:pPr>
+        <w:ind w:left="405" w:hanging="405"/>
+      </w:pPr>
+      <w:rPr>
+        <w:rFonts w:hint="default"/>
+      </w:rPr>
+    </w:lvl>
+    <w:lvl w:ilvl="1">
+      <w:start w:val="1"/>
+      <w:numFmt w:val="decimal"/>
+      <w:lvlText w:val="%1.%2"/>
+      <w:lvlJc w:val="left"/>
+      <w:pPr>
+        <w:ind w:left="405" w:hanging="405"/>
+      </w:pPr>
+      <w:rPr>
+        <w:rFonts w:hint="default"/>
+      </w:rPr>
+    </w:lvl>
+    <w:lvl w:ilvl="2">
+      <w:start w:val="1"/>
+      <w:numFmt w:val="decimal"/>
+      <w:lvlText w:val="%1.%2.%3"/>
+      <w:lvlJc w:val="left"/>
+      <w:pPr>
+        <w:ind w:left="720" w:hanging="720"/>
+      </w:pPr>
+      <w:rPr>
+        <w:rFonts w:hint="default"/>
+      </w:rPr>
+    </w:lvl>
+    <w:lvl w:ilvl="3">
+      <w:start w:val="1"/>
+      <w:numFmt w:val="decimal"/>
+      <w:lvlText w:val="%1.%2.%3.%4"/>
+      <w:lvlJc w:val="left"/>
+      <w:pPr>
+        <w:ind w:left="1080" w:hanging="1080"/>
+      </w:pPr>
+      <w:rPr>
+        <w:rFonts w:hint="default"/>
+      </w:rPr>
+    </w:lvl>
+    <w:lvl w:ilvl="4">
+      <w:start w:val="1"/>
+      <w:numFmt w:val="decimal"/>
+      <w:lvlText w:val="%1.%2.%3.%4.%5"/>
+      <w:lvlJc w:val="left"/>
+      <w:pPr>
+        <w:ind w:left="1080" w:hanging="1080"/>
+      </w:pPr>
+      <w:rPr>
+        <w:rFonts w:hint="default"/>
+      </w:rPr>
+    </w:lvl>
+    <w:lvl w:ilvl="5">
+      <w:start w:val="1"/>
+      <w:numFmt w:val="decimal"/>
+      <w:lvlText w:val="%1.%2.%3.%4.%5.%6"/>
+      <w:lvlJc w:val="left"/>
+      <w:pPr>
+        <w:ind w:left="1440" w:hanging="1440"/>
+      </w:pPr>
+      <w:rPr>
+        <w:rFonts w:hint="default"/>
+      </w:rPr>
+    </w:lvl>
+    <w:lvl w:ilvl="6">
+      <w:start w:val="1"/>
+      <w:numFmt w:val="decimal"/>
+      <w:lvlText w:val="%1.%2.%3.%4.%5.%6.%7"/>
+      <w:lvlJc w:val="left"/>
+      <w:pPr>
+        <w:ind w:left="1440" w:hanging="1440"/>
+      </w:pPr>
+      <w:rPr>
+        <w:rFonts w:hint="default"/>
+      </w:rPr>
+    </w:lvl>
+    <w:lvl w:ilvl="7">
+      <w:start w:val="1"/>
+      <w:numFmt w:val="decimal"/>
+      <w:lvlText w:val="%1.%2.%3.%4.%5.%6.%7.%8"/>
+      <w:lvlJc w:val="left"/>
+      <w:pPr>
+        <w:ind w:left="1800" w:hanging="1800"/>
+      </w:pPr>
+      <w:rPr>
+        <w:rFonts w:hint="default"/>
+      </w:rPr>
+    </w:lvl>
+    <w:lvl w:ilvl="8">
+      <w:start w:val="1"/>
+      <w:numFmt w:val="decimal"/>
+      <w:lvlText w:val="%1.%2.%3.%4.%5.%6.%7.%8.%9"/>
+      <w:lvlJc w:val="left"/>
+      <w:pPr>
+        <w:ind w:left="1800" w:hanging="1800"/>
+      </w:pPr>
+      <w:rPr>
+        <w:rFonts w:hint="default"/>
+      </w:rPr>
+    </w:lvl>
+  </w:abstractNum>
+  <w:abstractNum w:abstractNumId="5" w15:restartNumberingAfterBreak="0">
     <w:nsid w:val="61210A3B"/>
     <w:multiLevelType w:val="hybridMultilevel"/>
     <w:tmpl w:val="35600930"/>
@@ -2983,7 +3020,7 @@
       </w:pPr>
     </w:lvl>
   </w:abstractNum>
-  <w:abstractNum w:abstractNumId="5" w15:restartNumberingAfterBreak="0">
+  <w:abstractNum w:abstractNumId="6" w15:restartNumberingAfterBreak="0">
     <w:nsid w:val="6B491A9B"/>
     <w:multiLevelType w:val="multilevel"/>
     <w:tmpl w:val="9B384EC6"/>
@@ -3098,7 +3135,7 @@
       </w:rPr>
     </w:lvl>
   </w:abstractNum>
-  <w:abstractNum w:abstractNumId="6" w15:restartNumberingAfterBreak="0">
+  <w:abstractNum w:abstractNumId="7" w15:restartNumberingAfterBreak="0">
     <w:nsid w:val="6DDB2AA9"/>
     <w:multiLevelType w:val="hybridMultilevel"/>
     <w:tmpl w:val="4A949C7E"/>
@@ -3188,7 +3225,7 @@
       </w:pPr>
     </w:lvl>
   </w:abstractNum>
-  <w:abstractNum w:abstractNumId="7" w15:restartNumberingAfterBreak="0">
+  <w:abstractNum w:abstractNumId="8" w15:restartNumberingAfterBreak="0">
     <w:nsid w:val="76961EB1"/>
     <w:multiLevelType w:val="hybridMultilevel"/>
     <w:tmpl w:val="44D89930"/>
@@ -3274,7 +3311,7 @@
       </w:pPr>
     </w:lvl>
   </w:abstractNum>
-  <w:abstractNum w:abstractNumId="8" w15:restartNumberingAfterBreak="0">
+  <w:abstractNum w:abstractNumId="9" w15:restartNumberingAfterBreak="0">
     <w:nsid w:val="7ADB66F6"/>
     <w:multiLevelType w:val="multilevel"/>
     <w:tmpl w:val="520E3A42"/>
@@ -3391,7 +3428,7 @@
       </w:rPr>
     </w:lvl>
   </w:abstractNum>
-  <w:abstractNum w:abstractNumId="9" w15:restartNumberingAfterBreak="0">
+  <w:abstractNum w:abstractNumId="10" w15:restartNumberingAfterBreak="0">
     <w:nsid w:val="7D6A2C74"/>
     <w:multiLevelType w:val="hybridMultilevel"/>
     <w:tmpl w:val="0A48D7FC"/>
@@ -3481,7 +3518,7 @@
       </w:pPr>
     </w:lvl>
   </w:abstractNum>
-  <w:abstractNum w:abstractNumId="10" w15:restartNumberingAfterBreak="0">
+  <w:abstractNum w:abstractNumId="11" w15:restartNumberingAfterBreak="0">
     <w:nsid w:val="7F7A4661"/>
     <w:multiLevelType w:val="hybridMultilevel"/>
     <w:tmpl w:val="5994FCE6"/>
@@ -3568,16 +3605,16 @@
     </w:lvl>
   </w:abstractNum>
   <w:num w:numId="1">
-    <w:abstractNumId w:val="5"/>
+    <w:abstractNumId w:val="6"/>
   </w:num>
   <w:num w:numId="2">
-    <w:abstractNumId w:val="9"/>
+    <w:abstractNumId w:val="10"/>
   </w:num>
   <w:num w:numId="3">
-    <w:abstractNumId w:val="10"/>
+    <w:abstractNumId w:val="11"/>
   </w:num>
   <w:num w:numId="4">
-    <w:abstractNumId w:val="4"/>
+    <w:abstractNumId w:val="5"/>
   </w:num>
   <w:num w:numId="5">
     <w:abstractNumId w:val="1"/>
@@ -3586,19 +3623,22 @@
     <w:abstractNumId w:val="2"/>
   </w:num>
   <w:num w:numId="7">
-    <w:abstractNumId w:val="7"/>
+    <w:abstractNumId w:val="8"/>
   </w:num>
   <w:num w:numId="8">
     <w:abstractNumId w:val="0"/>
   </w:num>
   <w:num w:numId="9">
-    <w:abstractNumId w:val="6"/>
+    <w:abstractNumId w:val="7"/>
   </w:num>
   <w:num w:numId="10">
-    <w:abstractNumId w:val="8"/>
+    <w:abstractNumId w:val="9"/>
   </w:num>
   <w:num w:numId="11">
     <w:abstractNumId w:val="3"/>
+  </w:num>
+  <w:num w:numId="12">
+    <w:abstractNumId w:val="4"/>
   </w:num>
 </w:numbering>
 </file>

</xml_diff>

<commit_message>
feito a documentação do portal de acesso no login e senha
</commit_message>
<xml_diff>
--- a/documentação/modelagem/modelo do portal de acesso/documentação da modelagem do portal de acesso.docx
+++ b/documentação/modelagem/modelo do portal de acesso/documentação da modelagem do portal de acesso.docx
@@ -2289,8 +2289,6 @@
           <w:bCs/>
         </w:rPr>
       </w:pPr>
-      <w:bookmarkStart w:id="0" w:name="_GoBack"/>
-      <w:bookmarkEnd w:id="0"/>
     </w:p>
     <w:p>
       <w:pPr>
@@ -2342,6 +2340,348 @@
       <w:r>
         <w:t>”.</w:t>
       </w:r>
+    </w:p>
+    <w:p/>
+    <w:p/>
+    <w:p/>
+    <w:p/>
+    <w:p/>
+    <w:p/>
+    <w:p/>
+    <w:p>
+      <w:pPr>
+        <w:jc w:val="both"/>
+        <w:rPr>
+          <w:b/>
+          <w:bCs/>
+        </w:rPr>
+      </w:pPr>
+      <w:r>
+        <w:rPr>
+          <w:b/>
+          <w:bCs/>
+        </w:rPr>
+        <w:lastRenderedPageBreak/>
+        <w:t xml:space="preserve">3 </w:t>
+      </w:r>
+      <w:r>
+        <w:rPr>
+          <w:b/>
+          <w:bCs/>
+        </w:rPr>
+        <w:t xml:space="preserve">Descrição </w:t>
+      </w:r>
+      <w:r>
+        <w:rPr>
+          <w:b/>
+          <w:bCs/>
+        </w:rPr>
+        <w:t>Geral do Sistema</w:t>
+      </w:r>
+    </w:p>
+    <w:p>
+      <w:pPr>
+        <w:jc w:val="both"/>
+      </w:pPr>
+      <w:r>
+        <w:t>Este capitulo tem como objetivo descrever de forma geral o sistema e as principais funções</w:t>
+      </w:r>
+      <w:r>
+        <w:t>.</w:t>
+      </w:r>
+    </w:p>
+    <w:p>
+      <w:pPr>
+        <w:jc w:val="both"/>
+      </w:pPr>
+    </w:p>
+    <w:p>
+      <w:pPr>
+        <w:jc w:val="both"/>
+        <w:rPr>
+          <w:b/>
+          <w:bCs/>
+        </w:rPr>
+      </w:pPr>
+      <w:r>
+        <w:rPr>
+          <w:b/>
+          <w:bCs/>
+        </w:rPr>
+        <w:t xml:space="preserve">3.1 </w:t>
+      </w:r>
+      <w:r>
+        <w:rPr>
+          <w:b/>
+          <w:bCs/>
+        </w:rPr>
+        <w:t xml:space="preserve">Descrição do Problema </w:t>
+      </w:r>
+    </w:p>
+    <w:p>
+      <w:pPr>
+        <w:jc w:val="both"/>
+      </w:pPr>
+      <w:r>
+        <w:t xml:space="preserve">O </w:t>
+      </w:r>
+      <w:r>
+        <w:t xml:space="preserve">portal de </w:t>
+      </w:r>
+      <w:r>
+        <w:t xml:space="preserve"> </w:t>
+      </w:r>
+      <w:r>
+        <w:t xml:space="preserve">acesso dos idosos </w:t>
+      </w:r>
+      <w:r>
+        <w:t xml:space="preserve">propõem adequar </w:t>
+      </w:r>
+      <w:r>
+        <w:t>ao maneira que a</w:t>
+      </w:r>
+      <w:r>
+        <w:t xml:space="preserve"> </w:t>
+      </w:r>
+      <w:r>
+        <w:t xml:space="preserve">segurança da lista de presença dos idosos para permite somente pessoa autorizada posso acessar os dados dos idosos que contem a lista de </w:t>
+      </w:r>
+      <w:r>
+        <w:t xml:space="preserve"> presença dos idosos na aula de informática dentro do </w:t>
+      </w:r>
+      <w:proofErr w:type="spellStart"/>
+      <w:r>
+        <w:t>Sinsem</w:t>
+      </w:r>
+      <w:proofErr w:type="spellEnd"/>
+      <w:r>
+        <w:t xml:space="preserve"> e auxiliar os outros profissionais envolvidos no </w:t>
+      </w:r>
+      <w:proofErr w:type="spellStart"/>
+      <w:r>
+        <w:t>Iprem</w:t>
+      </w:r>
+      <w:proofErr w:type="spellEnd"/>
+      <w:r>
+        <w:t xml:space="preserve">, </w:t>
+      </w:r>
+      <w:proofErr w:type="spellStart"/>
+      <w:r>
+        <w:t>Sinsem</w:t>
+      </w:r>
+      <w:proofErr w:type="spellEnd"/>
+      <w:r>
+        <w:t xml:space="preserve"> e </w:t>
+      </w:r>
+      <w:proofErr w:type="spellStart"/>
+      <w:r>
+        <w:t>Pam</w:t>
+      </w:r>
+      <w:proofErr w:type="spellEnd"/>
+      <w:r>
+        <w:t xml:space="preserve"> para o monitoramento d</w:t>
+      </w:r>
+      <w:r>
+        <w:t xml:space="preserve">os idosos em relação as presenças e as falta que podem serem observada durante o exerce das aulas, com isso esse </w:t>
+      </w:r>
+      <w:r>
+        <w:t>portal de  acesso</w:t>
+      </w:r>
+      <w:r>
+        <w:t xml:space="preserve"> será disponível na internet primeiramente para computador e </w:t>
+      </w:r>
+      <w:r>
+        <w:t>posteriormente</w:t>
+      </w:r>
+      <w:r>
+        <w:t xml:space="preserve"> em virtude do tempo para celular.</w:t>
+      </w:r>
+    </w:p>
+    <w:p>
+      <w:pPr>
+        <w:jc w:val="both"/>
+        <w:rPr>
+          <w:b/>
+          <w:bCs/>
+        </w:rPr>
+      </w:pPr>
+      <w:r>
+        <w:rPr>
+          <w:b/>
+          <w:bCs/>
+        </w:rPr>
+        <w:t>3.2</w:t>
+      </w:r>
+      <w:r>
+        <w:rPr>
+          <w:b/>
+          <w:bCs/>
+        </w:rPr>
+        <w:t xml:space="preserve"> </w:t>
+      </w:r>
+      <w:r>
+        <w:rPr>
+          <w:b/>
+          <w:bCs/>
+        </w:rPr>
+        <w:t>Principa</w:t>
+      </w:r>
+      <w:r>
+        <w:rPr>
+          <w:b/>
+          <w:bCs/>
+        </w:rPr>
+        <w:t>is Envolvidos e suas Características</w:t>
+      </w:r>
+    </w:p>
+    <w:p>
+      <w:pPr>
+        <w:jc w:val="both"/>
+        <w:rPr>
+          <w:b/>
+          <w:bCs/>
+        </w:rPr>
+      </w:pPr>
+      <w:r>
+        <w:rPr>
+          <w:b/>
+          <w:bCs/>
+        </w:rPr>
+        <w:t>3.2.1 Utilizadores do Si</w:t>
+      </w:r>
+      <w:r>
+        <w:rPr>
+          <w:b/>
+          <w:bCs/>
+        </w:rPr>
+        <w:t xml:space="preserve">stema </w:t>
+      </w:r>
+    </w:p>
+    <w:p>
+      <w:pPr>
+        <w:jc w:val="both"/>
+        <w:rPr>
+          <w:rFonts w:cs="Arial"/>
+          <w:color w:val="222222"/>
+          <w:shd w:val="clear" w:color="auto" w:fill="FFFFFF"/>
+        </w:rPr>
+      </w:pPr>
+      <w:r>
+        <w:t xml:space="preserve"> </w:t>
+      </w:r>
+      <w:r>
+        <w:t xml:space="preserve">O portal de acesso para os idosos será destinado ao funcionário autorizado que trabalham na </w:t>
+      </w:r>
+      <w:proofErr w:type="spellStart"/>
+      <w:r>
+        <w:t>Iprem</w:t>
+      </w:r>
+      <w:proofErr w:type="spellEnd"/>
+      <w:r>
+        <w:t xml:space="preserve">, vai ser utilizado um </w:t>
+      </w:r>
+      <w:r>
+        <w:t>framework</w:t>
+      </w:r>
+      <w:r>
+        <w:t xml:space="preserve"> chamado “Angulajs” juntamente com o outro framework “</w:t>
+      </w:r>
+      <w:proofErr w:type="spellStart"/>
+      <w:r>
+        <w:rPr>
+          <w:rFonts w:cs="Arial"/>
+          <w:color w:val="222222"/>
+          <w:shd w:val="clear" w:color="auto" w:fill="FFFFFF"/>
+        </w:rPr>
+        <w:t>Bootstrap</w:t>
+      </w:r>
+      <w:proofErr w:type="spellEnd"/>
+      <w:r>
+        <w:rPr>
+          <w:rFonts w:cs="Arial"/>
+          <w:color w:val="222222"/>
+          <w:shd w:val="clear" w:color="auto" w:fill="FFFFFF"/>
+        </w:rPr>
+        <w:t>”, o Angulajs</w:t>
+      </w:r>
+      <w:r>
+        <w:rPr>
+          <w:rFonts w:cs="Arial"/>
+          <w:color w:val="222222"/>
+          <w:shd w:val="clear" w:color="auto" w:fill="FFFFFF"/>
+        </w:rPr>
+        <w:t xml:space="preserve"> </w:t>
+      </w:r>
+      <w:r>
+        <w:rPr>
+          <w:rFonts w:cs="Arial"/>
+          <w:color w:val="222222"/>
+          <w:shd w:val="clear" w:color="auto" w:fill="FFFFFF"/>
+        </w:rPr>
+        <w:t xml:space="preserve">é um </w:t>
+      </w:r>
+      <w:proofErr w:type="gramStart"/>
+      <w:r>
+        <w:rPr>
+          <w:rFonts w:cs="Arial"/>
+          <w:color w:val="222222"/>
+          <w:shd w:val="clear" w:color="auto" w:fill="FFFFFF"/>
+        </w:rPr>
+        <w:t>framework(</w:t>
+      </w:r>
+      <w:proofErr w:type="gramEnd"/>
+      <w:r>
+        <w:rPr>
+          <w:rFonts w:cs="Arial"/>
+          <w:color w:val="222222"/>
+          <w:shd w:val="clear" w:color="auto" w:fill="FFFFFF"/>
+        </w:rPr>
+        <w:t xml:space="preserve">Conjunto de bibliotecas </w:t>
+      </w:r>
+      <w:r>
+        <w:rPr>
+          <w:rFonts w:cs="Arial"/>
+          <w:color w:val="222222"/>
+          <w:shd w:val="clear" w:color="auto" w:fill="FFFFFF"/>
+        </w:rPr>
+        <w:t>juntas</w:t>
+      </w:r>
+      <w:r>
+        <w:rPr>
+          <w:rFonts w:cs="Arial"/>
+          <w:color w:val="222222"/>
+          <w:shd w:val="clear" w:color="auto" w:fill="FFFFFF"/>
+        </w:rPr>
+        <w:t>)</w:t>
+      </w:r>
+      <w:r>
+        <w:rPr>
+          <w:rFonts w:cs="Arial"/>
+          <w:color w:val="222222"/>
+          <w:shd w:val="clear" w:color="auto" w:fill="FFFFFF"/>
+        </w:rPr>
+        <w:t xml:space="preserve"> de compõem a linguagem base de </w:t>
+      </w:r>
+      <w:proofErr w:type="spellStart"/>
+      <w:r>
+        <w:rPr>
+          <w:rFonts w:cs="Arial"/>
+          <w:color w:val="222222"/>
+          <w:shd w:val="clear" w:color="auto" w:fill="FFFFFF"/>
+        </w:rPr>
+        <w:t>javascript</w:t>
+      </w:r>
+      <w:proofErr w:type="spellEnd"/>
+      <w:r>
+        <w:rPr>
+          <w:rFonts w:cs="Arial"/>
+          <w:color w:val="222222"/>
+          <w:shd w:val="clear" w:color="auto" w:fill="FFFFFF"/>
+        </w:rPr>
+        <w:t xml:space="preserve"> </w:t>
+      </w:r>
+      <w:bookmarkStart w:id="0" w:name="_GoBack"/>
+      <w:bookmarkEnd w:id="0"/>
     </w:p>
     <w:sectPr>
       <w:footerReference w:type="default" r:id="rId8"/>
@@ -3430,9 +3770,9 @@
   </w:abstractNum>
   <w:abstractNum w:abstractNumId="10" w15:restartNumberingAfterBreak="0">
     <w:nsid w:val="7D6A2C74"/>
-    <w:multiLevelType w:val="hybridMultilevel"/>
-    <w:tmpl w:val="0A48D7FC"/>
-    <w:lvl w:ilvl="0" w:tplc="10562BF6">
+    <w:multiLevelType w:val="multilevel"/>
+    <w:tmpl w:val="C526F6FA"/>
+    <w:lvl w:ilvl="0">
       <w:start w:val="1"/>
       <w:numFmt w:val="decimal"/>
       <w:lvlText w:val="%1"/>
@@ -3445,77 +3785,109 @@
         <w:b/>
       </w:rPr>
     </w:lvl>
-    <w:lvl w:ilvl="1" w:tplc="04160019" w:tentative="1">
-      <w:start w:val="1"/>
-      <w:numFmt w:val="lowerLetter"/>
-      <w:lvlText w:val="%2."/>
-      <w:lvlJc w:val="left"/>
-      <w:pPr>
-        <w:ind w:left="1440" w:hanging="360"/>
-      </w:pPr>
-    </w:lvl>
-    <w:lvl w:ilvl="2" w:tplc="0416001B" w:tentative="1">
-      <w:start w:val="1"/>
-      <w:numFmt w:val="lowerRoman"/>
-      <w:lvlText w:val="%3."/>
-      <w:lvlJc w:val="right"/>
-      <w:pPr>
-        <w:ind w:left="2160" w:hanging="180"/>
-      </w:pPr>
-    </w:lvl>
-    <w:lvl w:ilvl="3" w:tplc="0416000F" w:tentative="1">
-      <w:start w:val="1"/>
-      <w:numFmt w:val="decimal"/>
-      <w:lvlText w:val="%4."/>
-      <w:lvlJc w:val="left"/>
-      <w:pPr>
-        <w:ind w:left="2880" w:hanging="360"/>
-      </w:pPr>
-    </w:lvl>
-    <w:lvl w:ilvl="4" w:tplc="04160019" w:tentative="1">
-      <w:start w:val="1"/>
-      <w:numFmt w:val="lowerLetter"/>
-      <w:lvlText w:val="%5."/>
-      <w:lvlJc w:val="left"/>
-      <w:pPr>
-        <w:ind w:left="3600" w:hanging="360"/>
-      </w:pPr>
-    </w:lvl>
-    <w:lvl w:ilvl="5" w:tplc="0416001B" w:tentative="1">
-      <w:start w:val="1"/>
-      <w:numFmt w:val="lowerRoman"/>
-      <w:lvlText w:val="%6."/>
-      <w:lvlJc w:val="right"/>
-      <w:pPr>
-        <w:ind w:left="4320" w:hanging="180"/>
-      </w:pPr>
-    </w:lvl>
-    <w:lvl w:ilvl="6" w:tplc="0416000F" w:tentative="1">
-      <w:start w:val="1"/>
-      <w:numFmt w:val="decimal"/>
-      <w:lvlText w:val="%7."/>
-      <w:lvlJc w:val="left"/>
-      <w:pPr>
-        <w:ind w:left="5040" w:hanging="360"/>
-      </w:pPr>
-    </w:lvl>
-    <w:lvl w:ilvl="7" w:tplc="04160019" w:tentative="1">
-      <w:start w:val="1"/>
-      <w:numFmt w:val="lowerLetter"/>
-      <w:lvlText w:val="%8."/>
-      <w:lvlJc w:val="left"/>
-      <w:pPr>
-        <w:ind w:left="5760" w:hanging="360"/>
-      </w:pPr>
-    </w:lvl>
-    <w:lvl w:ilvl="8" w:tplc="0416001B" w:tentative="1">
-      <w:start w:val="1"/>
-      <w:numFmt w:val="lowerRoman"/>
-      <w:lvlText w:val="%9."/>
-      <w:lvlJc w:val="right"/>
-      <w:pPr>
-        <w:ind w:left="6480" w:hanging="180"/>
-      </w:pPr>
+    <w:lvl w:ilvl="1">
+      <w:start w:val="2"/>
+      <w:numFmt w:val="decimal"/>
+      <w:isLgl/>
+      <w:lvlText w:val="%1.%2"/>
+      <w:lvlJc w:val="left"/>
+      <w:pPr>
+        <w:ind w:left="720" w:hanging="360"/>
+      </w:pPr>
+      <w:rPr>
+        <w:rFonts w:hint="default"/>
+      </w:rPr>
+    </w:lvl>
+    <w:lvl w:ilvl="2">
+      <w:start w:val="1"/>
+      <w:numFmt w:val="decimal"/>
+      <w:isLgl/>
+      <w:lvlText w:val="%1.%2.%3"/>
+      <w:lvlJc w:val="left"/>
+      <w:pPr>
+        <w:ind w:left="1080" w:hanging="720"/>
+      </w:pPr>
+      <w:rPr>
+        <w:rFonts w:hint="default"/>
+      </w:rPr>
+    </w:lvl>
+    <w:lvl w:ilvl="3">
+      <w:start w:val="1"/>
+      <w:numFmt w:val="decimal"/>
+      <w:isLgl/>
+      <w:lvlText w:val="%1.%2.%3.%4"/>
+      <w:lvlJc w:val="left"/>
+      <w:pPr>
+        <w:ind w:left="1440" w:hanging="1080"/>
+      </w:pPr>
+      <w:rPr>
+        <w:rFonts w:hint="default"/>
+      </w:rPr>
+    </w:lvl>
+    <w:lvl w:ilvl="4">
+      <w:start w:val="1"/>
+      <w:numFmt w:val="decimal"/>
+      <w:isLgl/>
+      <w:lvlText w:val="%1.%2.%3.%4.%5"/>
+      <w:lvlJc w:val="left"/>
+      <w:pPr>
+        <w:ind w:left="1440" w:hanging="1080"/>
+      </w:pPr>
+      <w:rPr>
+        <w:rFonts w:hint="default"/>
+      </w:rPr>
+    </w:lvl>
+    <w:lvl w:ilvl="5">
+      <w:start w:val="1"/>
+      <w:numFmt w:val="decimal"/>
+      <w:isLgl/>
+      <w:lvlText w:val="%1.%2.%3.%4.%5.%6"/>
+      <w:lvlJc w:val="left"/>
+      <w:pPr>
+        <w:ind w:left="1800" w:hanging="1440"/>
+      </w:pPr>
+      <w:rPr>
+        <w:rFonts w:hint="default"/>
+      </w:rPr>
+    </w:lvl>
+    <w:lvl w:ilvl="6">
+      <w:start w:val="1"/>
+      <w:numFmt w:val="decimal"/>
+      <w:isLgl/>
+      <w:lvlText w:val="%1.%2.%3.%4.%5.%6.%7"/>
+      <w:lvlJc w:val="left"/>
+      <w:pPr>
+        <w:ind w:left="1800" w:hanging="1440"/>
+      </w:pPr>
+      <w:rPr>
+        <w:rFonts w:hint="default"/>
+      </w:rPr>
+    </w:lvl>
+    <w:lvl w:ilvl="7">
+      <w:start w:val="1"/>
+      <w:numFmt w:val="decimal"/>
+      <w:isLgl/>
+      <w:lvlText w:val="%1.%2.%3.%4.%5.%6.%7.%8"/>
+      <w:lvlJc w:val="left"/>
+      <w:pPr>
+        <w:ind w:left="2160" w:hanging="1800"/>
+      </w:pPr>
+      <w:rPr>
+        <w:rFonts w:hint="default"/>
+      </w:rPr>
+    </w:lvl>
+    <w:lvl w:ilvl="8">
+      <w:start w:val="1"/>
+      <w:numFmt w:val="decimal"/>
+      <w:isLgl/>
+      <w:lvlText w:val="%1.%2.%3.%4.%5.%6.%7.%8.%9"/>
+      <w:lvlJc w:val="left"/>
+      <w:pPr>
+        <w:ind w:left="2160" w:hanging="1800"/>
+      </w:pPr>
+      <w:rPr>
+        <w:rFonts w:hint="default"/>
+      </w:rPr>
     </w:lvl>
   </w:abstractNum>
   <w:abstractNum w:abstractNumId="11" w15:restartNumberingAfterBreak="0">

</xml_diff>